<commit_message>
ajout procedure install et prsentation sharepoint
</commit_message>
<xml_diff>
--- a/Installation de SharePoint.docx
+++ b/Installation de SharePoint.docx
@@ -56,6 +56,15 @@
     </w:p>
     <w:sdt>
       <w:sdtPr>
+        <w:rPr>
+          <w:rFonts w:asciiTheme="minorHAnsi" w:eastAsiaTheme="minorHAnsi" w:hAnsiTheme="minorHAnsi" w:cstheme="minorBidi"/>
+          <w:color w:val="auto"/>
+          <w:kern w:val="2"/>
+          <w:sz w:val="22"/>
+          <w:szCs w:val="22"/>
+          <w:lang w:eastAsia="en-US"/>
+          <w14:ligatures w14:val="standardContextual"/>
+        </w:rPr>
         <w:id w:val="-375161469"/>
         <w:docPartObj>
           <w:docPartGallery w:val="Table of Contents"/>
@@ -64,15 +73,8 @@
       </w:sdtPr>
       <w:sdtEndPr>
         <w:rPr>
-          <w:rFonts w:asciiTheme="minorHAnsi" w:eastAsiaTheme="minorHAnsi" w:hAnsiTheme="minorHAnsi" w:cstheme="minorBidi"/>
           <w:b/>
           <w:bCs/>
-          <w:color w:val="auto"/>
-          <w:kern w:val="2"/>
-          <w:sz w:val="22"/>
-          <w:szCs w:val="22"/>
-          <w:lang w:eastAsia="en-US"/>
-          <w14:ligatures w14:val="standardContextual"/>
         </w:rPr>
       </w:sdtEndPr>
       <w:sdtContent>
@@ -515,7 +517,15 @@
     </w:p>
     <w:p>
       <w:r>
-        <w:t>Pour pouvoir installer Sharepoint, il faudra les prérequis suivants :</w:t>
+        <w:t xml:space="preserve">Pour pouvoir installer </w:t>
+      </w:r>
+      <w:proofErr w:type="spellStart"/>
+      <w:r>
+        <w:t>Sharepoint</w:t>
+      </w:r>
+      <w:proofErr w:type="spellEnd"/>
+      <w:r>
+        <w:t>, il faudra les prérequis suivants :</w:t>
       </w:r>
     </w:p>
     <w:p/>
@@ -528,7 +538,16 @@
         </w:numPr>
       </w:pPr>
       <w:r>
-        <w:t>Un Windows Serveur 2019/2022</w:t>
+        <w:t xml:space="preserve">Un </w:t>
+      </w:r>
+      <w:r>
+        <w:t xml:space="preserve">ou plusieurs </w:t>
+      </w:r>
+      <w:r>
+        <w:t>Windows Serveur 2019/2022</w:t>
+      </w:r>
+      <w:r>
+        <w:t xml:space="preserve"> qui a les services suivants (Active Directory/DNS, SQL Serveur 2019/2022),</w:t>
       </w:r>
     </w:p>
     <w:p>
@@ -541,6 +560,9 @@
       </w:pPr>
       <w:r>
         <w:t>Un accès internet</w:t>
+      </w:r>
+      <w:r>
+        <w:t>,</w:t>
       </w:r>
     </w:p>
     <w:p>
@@ -714,6 +736,9 @@
         </mc:AlternateContent>
       </w:r>
       <w:r>
+        <w:rPr>
+          <w:noProof/>
+        </w:rPr>
         <w:drawing>
           <wp:inline distT="0" distB="0" distL="0" distR="0" wp14:anchorId="09D41CF7" wp14:editId="04F18A01">
             <wp:extent cx="6124446" cy="2902226"/>
@@ -764,17 +789,27 @@
       </w:pPr>
       <w:bookmarkStart w:id="2" w:name="_Toc157603036"/>
       <w:r>
-        <w:t>Installation de Sharepoint</w:t>
+        <w:t xml:space="preserve">Installation de </w:t>
+      </w:r>
+      <w:proofErr w:type="spellStart"/>
+      <w:r>
+        <w:t>Sharepoint</w:t>
       </w:r>
       <w:bookmarkEnd w:id="2"/>
+      <w:proofErr w:type="spellEnd"/>
     </w:p>
     <w:p>
       <w:r>
         <w:t>Monter le fichier I</w:t>
       </w:r>
       <w:r>
-        <w:t>SO officeserver</w:t>
-      </w:r>
+        <w:t xml:space="preserve">SO </w:t>
+      </w:r>
+      <w:proofErr w:type="spellStart"/>
+      <w:r>
+        <w:t>officeserver</w:t>
+      </w:r>
+      <w:proofErr w:type="spellEnd"/>
       <w:r>
         <w:t> :</w:t>
       </w:r>
@@ -857,6 +892,9 @@
         </mc:AlternateContent>
       </w:r>
       <w:r>
+        <w:rPr>
+          <w:noProof/>
+        </w:rPr>
         <w:drawing>
           <wp:inline distT="0" distB="0" distL="0" distR="0" wp14:anchorId="192081E6" wp14:editId="1ED57013">
             <wp:extent cx="5760720" cy="946150"/>
@@ -915,7 +953,15 @@
     </w:p>
     <w:p>
       <w:r>
-        <w:t>Lancer le fichier PrerequisiteInstaller afin d’installer les prérequis nécessaires au fonctionnement de SharePoint :</w:t>
+        <w:t xml:space="preserve">Lancer le fichier </w:t>
+      </w:r>
+      <w:proofErr w:type="spellStart"/>
+      <w:r>
+        <w:t>PrerequisiteInstaller</w:t>
+      </w:r>
+      <w:proofErr w:type="spellEnd"/>
+      <w:r>
+        <w:t xml:space="preserve"> afin d’installer les prérequis nécessaires au fonctionnement de SharePoint :</w:t>
       </w:r>
       <w:r>
         <w:rPr>
@@ -1002,6 +1048,9 @@
         </mc:AlternateContent>
       </w:r>
       <w:r>
+        <w:rPr>
+          <w:noProof/>
+        </w:rPr>
         <w:drawing>
           <wp:inline distT="0" distB="0" distL="0" distR="0" wp14:anchorId="4F0E635A" wp14:editId="74A82061">
             <wp:extent cx="5760720" cy="3732530"/>
@@ -1047,6 +1096,9 @@
     </w:p>
     <w:p>
       <w:r>
+        <w:rPr>
+          <w:noProof/>
+        </w:rPr>
         <w:lastRenderedPageBreak/>
         <w:drawing>
           <wp:inline distT="0" distB="0" distL="0" distR="0" wp14:anchorId="51CABF14" wp14:editId="6A82CC41">
@@ -1234,6 +1286,9 @@
     </w:p>
     <w:p>
       <w:r>
+        <w:rPr>
+          <w:noProof/>
+        </w:rPr>
         <w:lastRenderedPageBreak/>
         <w:drawing>
           <wp:inline distT="0" distB="0" distL="0" distR="0" wp14:anchorId="1115C136" wp14:editId="4A31A957">
@@ -1279,6 +1334,9 @@
     </w:p>
     <w:p>
       <w:r>
+        <w:rPr>
+          <w:noProof/>
+        </w:rPr>
         <w:lastRenderedPageBreak/>
         <w:drawing>
           <wp:inline distT="0" distB="0" distL="0" distR="0" wp14:anchorId="0D81F0D6" wp14:editId="6C6F9F97">
@@ -1421,6 +1479,9 @@
         </mc:AlternateContent>
       </w:r>
       <w:r>
+        <w:rPr>
+          <w:noProof/>
+        </w:rPr>
         <w:drawing>
           <wp:inline distT="0" distB="0" distL="0" distR="0" wp14:anchorId="08088E83" wp14:editId="7766451B">
             <wp:extent cx="5760720" cy="3646805"/>
@@ -1468,6 +1529,9 @@
         <w:jc w:val="center"/>
       </w:pPr>
       <w:r>
+        <w:rPr>
+          <w:noProof/>
+        </w:rPr>
         <w:lastRenderedPageBreak/>
         <w:drawing>
           <wp:inline distT="0" distB="0" distL="0" distR="0" wp14:anchorId="13EC32C8" wp14:editId="553CD484">
@@ -1546,6 +1610,9 @@
         <w:jc w:val="center"/>
       </w:pPr>
       <w:r>
+        <w:rPr>
+          <w:noProof/>
+        </w:rPr>
         <w:lastRenderedPageBreak/>
         <w:drawing>
           <wp:inline distT="0" distB="0" distL="0" distR="0" wp14:anchorId="67729690" wp14:editId="5E308A06">
@@ -1592,6 +1659,9 @@
     </w:p>
     <w:p>
       <w:r>
+        <w:rPr>
+          <w:noProof/>
+        </w:rPr>
         <w:lastRenderedPageBreak/>
         <w:drawing>
           <wp:inline distT="0" distB="0" distL="0" distR="0" wp14:anchorId="1AD3CBC9" wp14:editId="4EAA1C13">
@@ -1632,11 +1702,22 @@
     </w:p>
     <w:p>
       <w:r>
-        <w:t>Vous pouvez dire où vous souhaitez installer sharepoint (par défaut, il se trouve dans C:\Program Files\Microsoft Office Server), puis cliquez sur installer maintenant :</w:t>
-      </w:r>
-    </w:p>
-    <w:p>
-      <w:r>
+        <w:t xml:space="preserve">Vous pouvez dire où vous souhaitez installer </w:t>
+      </w:r>
+      <w:proofErr w:type="spellStart"/>
+      <w:r>
+        <w:t>sharepoint</w:t>
+      </w:r>
+      <w:proofErr w:type="spellEnd"/>
+      <w:r>
+        <w:t xml:space="preserve"> (par défaut, il se trouve dans C:\Program Files\Microsoft Office Server), puis cliquez sur installer maintenant :</w:t>
+      </w:r>
+    </w:p>
+    <w:p>
+      <w:r>
+        <w:rPr>
+          <w:noProof/>
+        </w:rPr>
         <w:lastRenderedPageBreak/>
         <w:drawing>
           <wp:inline distT="0" distB="0" distL="0" distR="0" wp14:anchorId="3A331AA4" wp14:editId="326BFA5E">
@@ -1682,6 +1763,9 @@
         <w:t xml:space="preserve">L’installation se lance : </w:t>
       </w:r>
       <w:r>
+        <w:rPr>
+          <w:noProof/>
+        </w:rPr>
         <w:drawing>
           <wp:inline distT="0" distB="0" distL="0" distR="0" wp14:anchorId="62AABC6F" wp14:editId="4B0BD760">
             <wp:extent cx="5696745" cy="5430008"/>
@@ -1719,8 +1803,423 @@
         </w:drawing>
       </w:r>
     </w:p>
+    <w:p/>
+    <w:p>
+      <w:r>
+        <w:t>Il faudra exécuter l’</w:t>
+      </w:r>
+      <w:proofErr w:type="spellStart"/>
+      <w:r>
+        <w:t>assitant</w:t>
+      </w:r>
+      <w:proofErr w:type="spellEnd"/>
+      <w:r>
+        <w:t xml:space="preserve"> configuration après le </w:t>
+      </w:r>
+      <w:proofErr w:type="spellStart"/>
+      <w:r>
+        <w:t>rédemarrage</w:t>
+      </w:r>
+      <w:proofErr w:type="spellEnd"/>
+      <w:r>
+        <w:t xml:space="preserve"> du serveur :</w:t>
+      </w:r>
+    </w:p>
+    <w:p>
+      <w:r>
+        <w:lastRenderedPageBreak/>
+        <w:drawing>
+          <wp:inline distT="0" distB="0" distL="0" distR="0" wp14:anchorId="266B6007" wp14:editId="004FC26A">
+            <wp:extent cx="5677692" cy="5325218"/>
+            <wp:effectExtent l="0" t="0" r="0" b="8890"/>
+            <wp:docPr id="969431849" name="Image 1" descr="Une image contenant texte, capture d’écran, Police&#10;&#10;Description générée automatiquement"/>
+            <wp:cNvGraphicFramePr>
+              <a:graphicFrameLocks xmlns:a="http://schemas.openxmlformats.org/drawingml/2006/main" noChangeAspect="1"/>
+            </wp:cNvGraphicFramePr>
+            <a:graphic xmlns:a="http://schemas.openxmlformats.org/drawingml/2006/main">
+              <a:graphicData uri="http://schemas.openxmlformats.org/drawingml/2006/picture">
+                <pic:pic xmlns:pic="http://schemas.openxmlformats.org/drawingml/2006/picture">
+                  <pic:nvPicPr>
+                    <pic:cNvPr id="969431849" name="Image 1" descr="Une image contenant texte, capture d’écran, Police&#10;&#10;Description générée automatiquement"/>
+                    <pic:cNvPicPr/>
+                  </pic:nvPicPr>
+                  <pic:blipFill>
+                    <a:blip r:embed="rId22"/>
+                    <a:stretch>
+                      <a:fillRect/>
+                    </a:stretch>
+                  </pic:blipFill>
+                  <pic:spPr>
+                    <a:xfrm>
+                      <a:off x="0" y="0"/>
+                      <a:ext cx="5677692" cy="5325218"/>
+                    </a:xfrm>
+                    <a:prstGeom prst="rect">
+                      <a:avLst/>
+                    </a:prstGeom>
+                  </pic:spPr>
+                </pic:pic>
+              </a:graphicData>
+            </a:graphic>
+          </wp:inline>
+        </w:drawing>
+      </w:r>
+    </w:p>
+    <w:p>
+      <w:r>
+        <w:t>Après un redémarrage du serveur, la fenêtre assistant configuration des produits SharePoint s’ouvre, puis cliquez sur suivant :</w:t>
+      </w:r>
+    </w:p>
+    <w:p>
+      <w:r>
+        <w:lastRenderedPageBreak/>
+        <w:drawing>
+          <wp:inline distT="0" distB="0" distL="0" distR="0" wp14:anchorId="138A1BEE" wp14:editId="1BE10260">
+            <wp:extent cx="5760720" cy="4999355"/>
+            <wp:effectExtent l="0" t="0" r="0" b="0"/>
+            <wp:docPr id="1001394402" name="Image 1" descr="Une image contenant texte, Appareils électroniques, capture d’écran, affichage&#10;&#10;Description générée automatiquement"/>
+            <wp:cNvGraphicFramePr>
+              <a:graphicFrameLocks xmlns:a="http://schemas.openxmlformats.org/drawingml/2006/main" noChangeAspect="1"/>
+            </wp:cNvGraphicFramePr>
+            <a:graphic xmlns:a="http://schemas.openxmlformats.org/drawingml/2006/main">
+              <a:graphicData uri="http://schemas.openxmlformats.org/drawingml/2006/picture">
+                <pic:pic xmlns:pic="http://schemas.openxmlformats.org/drawingml/2006/picture">
+                  <pic:nvPicPr>
+                    <pic:cNvPr id="1001394402" name="Image 1" descr="Une image contenant texte, Appareils électroniques, capture d’écran, affichage&#10;&#10;Description générée automatiquement"/>
+                    <pic:cNvPicPr/>
+                  </pic:nvPicPr>
+                  <pic:blipFill>
+                    <a:blip r:embed="rId23"/>
+                    <a:stretch>
+                      <a:fillRect/>
+                    </a:stretch>
+                  </pic:blipFill>
+                  <pic:spPr>
+                    <a:xfrm>
+                      <a:off x="0" y="0"/>
+                      <a:ext cx="5760720" cy="4999355"/>
+                    </a:xfrm>
+                    <a:prstGeom prst="rect">
+                      <a:avLst/>
+                    </a:prstGeom>
+                  </pic:spPr>
+                </pic:pic>
+              </a:graphicData>
+            </a:graphic>
+          </wp:inline>
+        </w:drawing>
+      </w:r>
+    </w:p>
+    <w:p/>
+    <w:p>
+      <w:r>
+        <w:t>Un message d’alerte peuvent survenir, cliquez sur Oui</w:t>
+      </w:r>
+    </w:p>
+    <w:p>
+      <w:r>
+        <w:rPr>
+          <w:noProof/>
+        </w:rPr>
+        <w:lastRenderedPageBreak/>
+        <w:drawing>
+          <wp:inline distT="0" distB="0" distL="0" distR="0" wp14:anchorId="6E9B92C8" wp14:editId="748360D5">
+            <wp:extent cx="5877560" cy="5010785"/>
+            <wp:effectExtent l="0" t="0" r="8890" b="0"/>
+            <wp:docPr id="1138149003" name="Image 1"/>
+            <wp:cNvGraphicFramePr>
+              <a:graphicFrameLocks xmlns:a="http://schemas.openxmlformats.org/drawingml/2006/main" noChangeAspect="1"/>
+            </wp:cNvGraphicFramePr>
+            <a:graphic xmlns:a="http://schemas.openxmlformats.org/drawingml/2006/main">
+              <a:graphicData uri="http://schemas.openxmlformats.org/drawingml/2006/picture">
+                <pic:pic xmlns:pic="http://schemas.openxmlformats.org/drawingml/2006/picture">
+                  <pic:nvPicPr>
+                    <pic:cNvPr id="0" name="Picture 2"/>
+                    <pic:cNvPicPr>
+                      <a:picLocks noChangeAspect="1" noChangeArrowheads="1"/>
+                    </pic:cNvPicPr>
+                  </pic:nvPicPr>
+                  <pic:blipFill>
+                    <a:blip r:embed="rId24">
+                      <a:extLst>
+                        <a:ext uri="{28A0092B-C50C-407E-A947-70E740481C1C}">
+                          <a14:useLocalDpi xmlns:a14="http://schemas.microsoft.com/office/drawing/2010/main" val="0"/>
+                        </a:ext>
+                      </a:extLst>
+                    </a:blip>
+                    <a:srcRect/>
+                    <a:stretch>
+                      <a:fillRect/>
+                    </a:stretch>
+                  </pic:blipFill>
+                  <pic:spPr bwMode="auto">
+                    <a:xfrm>
+                      <a:off x="0" y="0"/>
+                      <a:ext cx="5877560" cy="5010785"/>
+                    </a:xfrm>
+                    <a:prstGeom prst="rect">
+                      <a:avLst/>
+                    </a:prstGeom>
+                    <a:noFill/>
+                  </pic:spPr>
+                </pic:pic>
+              </a:graphicData>
+            </a:graphic>
+          </wp:inline>
+        </w:drawing>
+      </w:r>
+    </w:p>
+    <w:p/>
+    <w:p>
+      <w:r>
+        <w:t>Dans la fenêtre Se connecter à une batterie de serveur, cliquez sur c</w:t>
+      </w:r>
+      <w:r>
+        <w:t>réer un créer une batterie de serveurs </w:t>
+      </w:r>
+      <w:r>
+        <w:t xml:space="preserve">puis suivant </w:t>
+      </w:r>
+      <w:r>
+        <w:t>:</w:t>
+      </w:r>
+    </w:p>
+    <w:p>
+      <w:r>
+        <w:lastRenderedPageBreak/>
+        <w:drawing>
+          <wp:inline distT="0" distB="0" distL="0" distR="0" wp14:anchorId="6EA427D6" wp14:editId="5E42B723">
+            <wp:extent cx="5760720" cy="4951095"/>
+            <wp:effectExtent l="0" t="0" r="0" b="1905"/>
+            <wp:docPr id="463287846" name="Image 1" descr="Une image contenant texte, Appareils électroniques, capture d’écran, affichage&#10;&#10;Description générée automatiquement"/>
+            <wp:cNvGraphicFramePr>
+              <a:graphicFrameLocks xmlns:a="http://schemas.openxmlformats.org/drawingml/2006/main" noChangeAspect="1"/>
+            </wp:cNvGraphicFramePr>
+            <a:graphic xmlns:a="http://schemas.openxmlformats.org/drawingml/2006/main">
+              <a:graphicData uri="http://schemas.openxmlformats.org/drawingml/2006/picture">
+                <pic:pic xmlns:pic="http://schemas.openxmlformats.org/drawingml/2006/picture">
+                  <pic:nvPicPr>
+                    <pic:cNvPr id="463287846" name="Image 1" descr="Une image contenant texte, Appareils électroniques, capture d’écran, affichage&#10;&#10;Description générée automatiquement"/>
+                    <pic:cNvPicPr/>
+                  </pic:nvPicPr>
+                  <pic:blipFill>
+                    <a:blip r:embed="rId25"/>
+                    <a:stretch>
+                      <a:fillRect/>
+                    </a:stretch>
+                  </pic:blipFill>
+                  <pic:spPr>
+                    <a:xfrm>
+                      <a:off x="0" y="0"/>
+                      <a:ext cx="5760720" cy="4951095"/>
+                    </a:xfrm>
+                    <a:prstGeom prst="rect">
+                      <a:avLst/>
+                    </a:prstGeom>
+                  </pic:spPr>
+                </pic:pic>
+              </a:graphicData>
+            </a:graphic>
+          </wp:inline>
+        </w:drawing>
+      </w:r>
+    </w:p>
+    <w:p/>
+    <w:p>
+      <w:r>
+        <w:t>Entrez les informations du serveur de base de données :</w:t>
+      </w:r>
+    </w:p>
+    <w:p>
+      <w:r>
+        <w:lastRenderedPageBreak/>
+        <w:drawing>
+          <wp:inline distT="0" distB="0" distL="0" distR="0" wp14:anchorId="6576A318" wp14:editId="513A8AC4">
+            <wp:extent cx="5760720" cy="4989830"/>
+            <wp:effectExtent l="0" t="0" r="0" b="1270"/>
+            <wp:docPr id="1207579039" name="Image 1" descr="Une image contenant texte, Appareils électroniques, capture d’écran, affichage&#10;&#10;Description générée automatiquement"/>
+            <wp:cNvGraphicFramePr>
+              <a:graphicFrameLocks xmlns:a="http://schemas.openxmlformats.org/drawingml/2006/main" noChangeAspect="1"/>
+            </wp:cNvGraphicFramePr>
+            <a:graphic xmlns:a="http://schemas.openxmlformats.org/drawingml/2006/main">
+              <a:graphicData uri="http://schemas.openxmlformats.org/drawingml/2006/picture">
+                <pic:pic xmlns:pic="http://schemas.openxmlformats.org/drawingml/2006/picture">
+                  <pic:nvPicPr>
+                    <pic:cNvPr id="1207579039" name="Image 1" descr="Une image contenant texte, Appareils électroniques, capture d’écran, affichage&#10;&#10;Description générée automatiquement"/>
+                    <pic:cNvPicPr/>
+                  </pic:nvPicPr>
+                  <pic:blipFill>
+                    <a:blip r:embed="rId26"/>
+                    <a:stretch>
+                      <a:fillRect/>
+                    </a:stretch>
+                  </pic:blipFill>
+                  <pic:spPr>
+                    <a:xfrm>
+                      <a:off x="0" y="0"/>
+                      <a:ext cx="5760720" cy="4989830"/>
+                    </a:xfrm>
+                    <a:prstGeom prst="rect">
+                      <a:avLst/>
+                    </a:prstGeom>
+                  </pic:spPr>
+                </pic:pic>
+              </a:graphicData>
+            </a:graphic>
+          </wp:inline>
+        </w:drawing>
+      </w:r>
+    </w:p>
+    <w:p/>
+    <w:p>
+      <w:r>
+        <w:t xml:space="preserve">Compléter la phrase secrète : </w:t>
+      </w:r>
+    </w:p>
+    <w:p>
+      <w:pPr>
+        <w:jc w:val="center"/>
+      </w:pPr>
+      <w:r>
+        <w:lastRenderedPageBreak/>
+        <w:drawing>
+          <wp:inline distT="0" distB="0" distL="0" distR="0" wp14:anchorId="3C1D7E43" wp14:editId="7A68893D">
+            <wp:extent cx="4023536" cy="3427013"/>
+            <wp:effectExtent l="0" t="0" r="0" b="2540"/>
+            <wp:docPr id="2129039981" name="Image 1" descr="Une image contenant texte, Appareils électroniques, capture d’écran, affichage&#10;&#10;Description générée automatiquement"/>
+            <wp:cNvGraphicFramePr>
+              <a:graphicFrameLocks xmlns:a="http://schemas.openxmlformats.org/drawingml/2006/main" noChangeAspect="1"/>
+            </wp:cNvGraphicFramePr>
+            <a:graphic xmlns:a="http://schemas.openxmlformats.org/drawingml/2006/main">
+              <a:graphicData uri="http://schemas.openxmlformats.org/drawingml/2006/picture">
+                <pic:pic xmlns:pic="http://schemas.openxmlformats.org/drawingml/2006/picture">
+                  <pic:nvPicPr>
+                    <pic:cNvPr id="2129039981" name="Image 1" descr="Une image contenant texte, Appareils électroniques, capture d’écran, affichage&#10;&#10;Description générée automatiquement"/>
+                    <pic:cNvPicPr/>
+                  </pic:nvPicPr>
+                  <pic:blipFill>
+                    <a:blip r:embed="rId27"/>
+                    <a:stretch>
+                      <a:fillRect/>
+                    </a:stretch>
+                  </pic:blipFill>
+                  <pic:spPr>
+                    <a:xfrm>
+                      <a:off x="0" y="0"/>
+                      <a:ext cx="4026333" cy="3429395"/>
+                    </a:xfrm>
+                    <a:prstGeom prst="rect">
+                      <a:avLst/>
+                    </a:prstGeom>
+                  </pic:spPr>
+                </pic:pic>
+              </a:graphicData>
+            </a:graphic>
+          </wp:inline>
+        </w:drawing>
+      </w:r>
+    </w:p>
+    <w:p>
+      <w:r>
+        <w:t>Sélectionner le rôle spécial : batterie à serveur unique</w:t>
+      </w:r>
+    </w:p>
+    <w:p>
+      <w:r>
+        <w:drawing>
+          <wp:inline distT="0" distB="0" distL="0" distR="0" wp14:anchorId="6AAABDE2" wp14:editId="334382F6">
+            <wp:extent cx="5525271" cy="5010849"/>
+            <wp:effectExtent l="0" t="0" r="0" b="0"/>
+            <wp:docPr id="2026817592" name="Image 1" descr="Une image contenant texte, Appareils électroniques, capture d’écran, affichage&#10;&#10;Description générée automatiquement"/>
+            <wp:cNvGraphicFramePr>
+              <a:graphicFrameLocks xmlns:a="http://schemas.openxmlformats.org/drawingml/2006/main" noChangeAspect="1"/>
+            </wp:cNvGraphicFramePr>
+            <a:graphic xmlns:a="http://schemas.openxmlformats.org/drawingml/2006/main">
+              <a:graphicData uri="http://schemas.openxmlformats.org/drawingml/2006/picture">
+                <pic:pic xmlns:pic="http://schemas.openxmlformats.org/drawingml/2006/picture">
+                  <pic:nvPicPr>
+                    <pic:cNvPr id="2026817592" name="Image 1" descr="Une image contenant texte, Appareils électroniques, capture d’écran, affichage&#10;&#10;Description générée automatiquement"/>
+                    <pic:cNvPicPr/>
+                  </pic:nvPicPr>
+                  <pic:blipFill>
+                    <a:blip r:embed="rId28"/>
+                    <a:stretch>
+                      <a:fillRect/>
+                    </a:stretch>
+                  </pic:blipFill>
+                  <pic:spPr>
+                    <a:xfrm>
+                      <a:off x="0" y="0"/>
+                      <a:ext cx="5525271" cy="5010849"/>
+                    </a:xfrm>
+                    <a:prstGeom prst="rect">
+                      <a:avLst/>
+                    </a:prstGeom>
+                  </pic:spPr>
+                </pic:pic>
+              </a:graphicData>
+            </a:graphic>
+          </wp:inline>
+        </w:drawing>
+      </w:r>
+    </w:p>
+    <w:p>
+      <w:r>
+        <w:lastRenderedPageBreak/>
+        <w:t>Laisser par défaut la méthode d’authentification par NTLM, puis cliquez sur suivant :</w:t>
+      </w:r>
+    </w:p>
+    <w:p>
+      <w:r>
+        <w:drawing>
+          <wp:inline distT="0" distB="0" distL="0" distR="0" wp14:anchorId="7A087795" wp14:editId="52634367">
+            <wp:extent cx="5760720" cy="5065395"/>
+            <wp:effectExtent l="0" t="0" r="0" b="1905"/>
+            <wp:docPr id="1444342815" name="Image 1" descr="Une image contenant texte, Appareils électroniques, capture d’écran, affichage&#10;&#10;Description générée automatiquement"/>
+            <wp:cNvGraphicFramePr>
+              <a:graphicFrameLocks xmlns:a="http://schemas.openxmlformats.org/drawingml/2006/main" noChangeAspect="1"/>
+            </wp:cNvGraphicFramePr>
+            <a:graphic xmlns:a="http://schemas.openxmlformats.org/drawingml/2006/main">
+              <a:graphicData uri="http://schemas.openxmlformats.org/drawingml/2006/picture">
+                <pic:pic xmlns:pic="http://schemas.openxmlformats.org/drawingml/2006/picture">
+                  <pic:nvPicPr>
+                    <pic:cNvPr id="1444342815" name="Image 1" descr="Une image contenant texte, Appareils électroniques, capture d’écran, affichage&#10;&#10;Description générée automatiquement"/>
+                    <pic:cNvPicPr/>
+                  </pic:nvPicPr>
+                  <pic:blipFill>
+                    <a:blip r:embed="rId29"/>
+                    <a:stretch>
+                      <a:fillRect/>
+                    </a:stretch>
+                  </pic:blipFill>
+                  <pic:spPr>
+                    <a:xfrm>
+                      <a:off x="0" y="0"/>
+                      <a:ext cx="5760720" cy="5065395"/>
+                    </a:xfrm>
+                    <a:prstGeom prst="rect">
+                      <a:avLst/>
+                    </a:prstGeom>
+                  </pic:spPr>
+                </pic:pic>
+              </a:graphicData>
+            </a:graphic>
+          </wp:inline>
+        </w:drawing>
+      </w:r>
+    </w:p>
+    <w:p>
+      <w:r>
+        <w:t xml:space="preserve">Puis sur finaliser, </w:t>
+      </w:r>
+    </w:p>
+    <w:p/>
+    <w:p/>
+    <w:p/>
+    <w:p/>
+    <w:p/>
     <w:sectPr>
-      <w:footerReference w:type="default" r:id="rId22"/>
+      <w:footerReference w:type="default" r:id="rId30"/>
       <w:pgSz w:w="11906" w:h="16838"/>
       <w:pgMar w:top="1417" w:right="1417" w:bottom="1417" w:left="1417" w:header="708" w:footer="708" w:gutter="0"/>
       <w:cols w:space="708"/>

</xml_diff>

<commit_message>
ajout procedure install et prsentation sharepoint edit 01/02/2024
</commit_message>
<xml_diff>
--- a/Installation de SharePoint.docx
+++ b/Installation de SharePoint.docx
@@ -108,7 +108,7 @@
           <w:r>
             <w:fldChar w:fldCharType="separate"/>
           </w:r>
-          <w:hyperlink w:anchor="_Toc157603034" w:history="1">
+          <w:hyperlink w:anchor="_Toc157699334" w:history="1">
             <w:r>
               <w:rPr>
                 <w:rStyle w:val="Lienhypertexte"/>
@@ -150,7 +150,7 @@
                 <w:noProof/>
                 <w:webHidden/>
               </w:rPr>
-              <w:instrText xml:space="preserve"> PAGEREF _Toc157603034 \h </w:instrText>
+              <w:instrText xml:space="preserve"> PAGEREF _Toc157699334 \h </w:instrText>
             </w:r>
             <w:r>
               <w:rPr>
@@ -194,7 +194,7 @@
               <w:lang w:eastAsia="fr-FR"/>
             </w:rPr>
           </w:pPr>
-          <w:hyperlink w:anchor="_Toc157603035" w:history="1">
+          <w:hyperlink w:anchor="_Toc157699335" w:history="1">
             <w:r>
               <w:rPr>
                 <w:rStyle w:val="Lienhypertexte"/>
@@ -236,7 +236,7 @@
                 <w:noProof/>
                 <w:webHidden/>
               </w:rPr>
-              <w:instrText xml:space="preserve"> PAGEREF _Toc157603035 \h </w:instrText>
+              <w:instrText xml:space="preserve"> PAGEREF _Toc157699335 \h </w:instrText>
             </w:r>
             <w:r>
               <w:rPr>
@@ -280,7 +280,7 @@
               <w:lang w:eastAsia="fr-FR"/>
             </w:rPr>
           </w:pPr>
-          <w:hyperlink w:anchor="_Toc157603036" w:history="1">
+          <w:hyperlink w:anchor="_Toc157699336" w:history="1">
             <w:r>
               <w:rPr>
                 <w:rStyle w:val="Lienhypertexte"/>
@@ -301,7 +301,7 @@
                 <w:rStyle w:val="Lienhypertexte"/>
                 <w:noProof/>
               </w:rPr>
-              <w:t>Installation de Sharepoint</w:t>
+              <w:t>Installation de SharePoint</w:t>
             </w:r>
             <w:r>
               <w:rPr>
@@ -322,7 +322,7 @@
                 <w:noProof/>
                 <w:webHidden/>
               </w:rPr>
-              <w:instrText xml:space="preserve"> PAGEREF _Toc157603036 \h </w:instrText>
+              <w:instrText xml:space="preserve"> PAGEREF _Toc157699336 \h </w:instrText>
             </w:r>
             <w:r>
               <w:rPr>
@@ -360,10 +360,12 @@
               <w:tab w:val="right" w:leader="dot" w:pos="9062"/>
             </w:tabs>
             <w:rPr>
+              <w:rFonts w:eastAsiaTheme="minorEastAsia"/>
               <w:noProof/>
+              <w:lang w:eastAsia="fr-FR"/>
             </w:rPr>
           </w:pPr>
-          <w:hyperlink w:anchor="_Toc157603037" w:history="1">
+          <w:hyperlink w:anchor="_Toc157699337" w:history="1">
             <w:r>
               <w:rPr>
                 <w:rStyle w:val="Lienhypertexte"/>
@@ -390,7 +392,7 @@
                 <w:noProof/>
                 <w:webHidden/>
               </w:rPr>
-              <w:instrText xml:space="preserve"> PAGEREF _Toc157603037 \h </w:instrText>
+              <w:instrText xml:space="preserve"> PAGEREF _Toc157699337 \h </w:instrText>
             </w:r>
             <w:r>
               <w:rPr>
@@ -428,10 +430,12 @@
               <w:tab w:val="right" w:leader="dot" w:pos="9062"/>
             </w:tabs>
             <w:rPr>
+              <w:rFonts w:eastAsiaTheme="minorEastAsia"/>
               <w:noProof/>
+              <w:lang w:eastAsia="fr-FR"/>
             </w:rPr>
           </w:pPr>
-          <w:hyperlink w:anchor="_Toc157603038" w:history="1">
+          <w:hyperlink w:anchor="_Toc157699338" w:history="1">
             <w:r>
               <w:rPr>
                 <w:rStyle w:val="Lienhypertexte"/>
@@ -458,7 +462,7 @@
                 <w:noProof/>
                 <w:webHidden/>
               </w:rPr>
-              <w:instrText xml:space="preserve"> PAGEREF _Toc157603038 \h </w:instrText>
+              <w:instrText xml:space="preserve"> PAGEREF _Toc157699338 \h </w:instrText>
             </w:r>
             <w:r>
               <w:rPr>
@@ -478,7 +482,609 @@
                 <w:noProof/>
                 <w:webHidden/>
               </w:rPr>
-              <w:t>5</w:t>
+              <w:t>6</w:t>
+            </w:r>
+            <w:r>
+              <w:rPr>
+                <w:noProof/>
+                <w:webHidden/>
+              </w:rPr>
+              <w:fldChar w:fldCharType="end"/>
+            </w:r>
+          </w:hyperlink>
+        </w:p>
+        <w:p>
+          <w:pPr>
+            <w:pStyle w:val="TM1"/>
+            <w:tabs>
+              <w:tab w:val="left" w:pos="440"/>
+              <w:tab w:val="right" w:leader="dot" w:pos="9062"/>
+            </w:tabs>
+            <w:rPr>
+              <w:rFonts w:eastAsiaTheme="minorEastAsia"/>
+              <w:noProof/>
+              <w:lang w:eastAsia="fr-FR"/>
+            </w:rPr>
+          </w:pPr>
+          <w:hyperlink w:anchor="_Toc157699339" w:history="1">
+            <w:r>
+              <w:rPr>
+                <w:rStyle w:val="Lienhypertexte"/>
+                <w:noProof/>
+              </w:rPr>
+              <w:t>4.</w:t>
+            </w:r>
+            <w:r>
+              <w:rPr>
+                <w:rFonts w:eastAsiaTheme="minorEastAsia"/>
+                <w:noProof/>
+                <w:lang w:eastAsia="fr-FR"/>
+              </w:rPr>
+              <w:tab/>
+            </w:r>
+            <w:r>
+              <w:rPr>
+                <w:rStyle w:val="Lienhypertexte"/>
+                <w:noProof/>
+              </w:rPr>
+              <w:t>Paramétrage et création de site sur SharePoint</w:t>
+            </w:r>
+            <w:r>
+              <w:rPr>
+                <w:noProof/>
+                <w:webHidden/>
+              </w:rPr>
+              <w:tab/>
+            </w:r>
+            <w:r>
+              <w:rPr>
+                <w:noProof/>
+                <w:webHidden/>
+              </w:rPr>
+              <w:fldChar w:fldCharType="begin"/>
+            </w:r>
+            <w:r>
+              <w:rPr>
+                <w:noProof/>
+                <w:webHidden/>
+              </w:rPr>
+              <w:instrText xml:space="preserve"> PAGEREF _Toc157699339 \h </w:instrText>
+            </w:r>
+            <w:r>
+              <w:rPr>
+                <w:noProof/>
+                <w:webHidden/>
+              </w:rPr>
+            </w:r>
+            <w:r>
+              <w:rPr>
+                <w:noProof/>
+                <w:webHidden/>
+              </w:rPr>
+              <w:fldChar w:fldCharType="separate"/>
+            </w:r>
+            <w:r>
+              <w:rPr>
+                <w:noProof/>
+                <w:webHidden/>
+              </w:rPr>
+              <w:t>20</w:t>
+            </w:r>
+            <w:r>
+              <w:rPr>
+                <w:noProof/>
+                <w:webHidden/>
+              </w:rPr>
+              <w:fldChar w:fldCharType="end"/>
+            </w:r>
+          </w:hyperlink>
+        </w:p>
+        <w:p>
+          <w:pPr>
+            <w:pStyle w:val="TM2"/>
+            <w:tabs>
+              <w:tab w:val="left" w:pos="880"/>
+              <w:tab w:val="right" w:leader="dot" w:pos="9062"/>
+            </w:tabs>
+            <w:rPr>
+              <w:rFonts w:eastAsiaTheme="minorEastAsia"/>
+              <w:noProof/>
+              <w:lang w:eastAsia="fr-FR"/>
+            </w:rPr>
+          </w:pPr>
+          <w:hyperlink w:anchor="_Toc157699340" w:history="1">
+            <w:r>
+              <w:rPr>
+                <w:rStyle w:val="Lienhypertexte"/>
+                <w:noProof/>
+              </w:rPr>
+              <w:t>4.1</w:t>
+            </w:r>
+            <w:r>
+              <w:rPr>
+                <w:rFonts w:eastAsiaTheme="minorEastAsia"/>
+                <w:noProof/>
+                <w:lang w:eastAsia="fr-FR"/>
+              </w:rPr>
+              <w:tab/>
+            </w:r>
+            <w:r>
+              <w:rPr>
+                <w:rStyle w:val="Lienhypertexte"/>
+                <w:noProof/>
+              </w:rPr>
+              <w:t>Paramétrage</w:t>
+            </w:r>
+            <w:r>
+              <w:rPr>
+                <w:noProof/>
+                <w:webHidden/>
+              </w:rPr>
+              <w:tab/>
+            </w:r>
+            <w:r>
+              <w:rPr>
+                <w:noProof/>
+                <w:webHidden/>
+              </w:rPr>
+              <w:fldChar w:fldCharType="begin"/>
+            </w:r>
+            <w:r>
+              <w:rPr>
+                <w:noProof/>
+                <w:webHidden/>
+              </w:rPr>
+              <w:instrText xml:space="preserve"> PAGEREF _Toc157699340 \h </w:instrText>
+            </w:r>
+            <w:r>
+              <w:rPr>
+                <w:noProof/>
+                <w:webHidden/>
+              </w:rPr>
+            </w:r>
+            <w:r>
+              <w:rPr>
+                <w:noProof/>
+                <w:webHidden/>
+              </w:rPr>
+              <w:fldChar w:fldCharType="separate"/>
+            </w:r>
+            <w:r>
+              <w:rPr>
+                <w:noProof/>
+                <w:webHidden/>
+              </w:rPr>
+              <w:t>20</w:t>
+            </w:r>
+            <w:r>
+              <w:rPr>
+                <w:noProof/>
+                <w:webHidden/>
+              </w:rPr>
+              <w:fldChar w:fldCharType="end"/>
+            </w:r>
+          </w:hyperlink>
+        </w:p>
+        <w:p>
+          <w:pPr>
+            <w:pStyle w:val="TM2"/>
+            <w:tabs>
+              <w:tab w:val="left" w:pos="880"/>
+              <w:tab w:val="right" w:leader="dot" w:pos="9062"/>
+            </w:tabs>
+            <w:rPr>
+              <w:rFonts w:eastAsiaTheme="minorEastAsia"/>
+              <w:noProof/>
+              <w:lang w:eastAsia="fr-FR"/>
+            </w:rPr>
+          </w:pPr>
+          <w:hyperlink w:anchor="_Toc157699341" w:history="1">
+            <w:r>
+              <w:rPr>
+                <w:rStyle w:val="Lienhypertexte"/>
+                <w:noProof/>
+              </w:rPr>
+              <w:t>4.2</w:t>
+            </w:r>
+            <w:r>
+              <w:rPr>
+                <w:rFonts w:eastAsiaTheme="minorEastAsia"/>
+                <w:noProof/>
+                <w:lang w:eastAsia="fr-FR"/>
+              </w:rPr>
+              <w:tab/>
+            </w:r>
+            <w:r>
+              <w:rPr>
+                <w:rStyle w:val="Lienhypertexte"/>
+                <w:noProof/>
+              </w:rPr>
+              <w:t>Création de site d’équipe</w:t>
+            </w:r>
+            <w:r>
+              <w:rPr>
+                <w:noProof/>
+                <w:webHidden/>
+              </w:rPr>
+              <w:tab/>
+            </w:r>
+            <w:r>
+              <w:rPr>
+                <w:noProof/>
+                <w:webHidden/>
+              </w:rPr>
+              <w:fldChar w:fldCharType="begin"/>
+            </w:r>
+            <w:r>
+              <w:rPr>
+                <w:noProof/>
+                <w:webHidden/>
+              </w:rPr>
+              <w:instrText xml:space="preserve"> PAGEREF _Toc157699341 \h </w:instrText>
+            </w:r>
+            <w:r>
+              <w:rPr>
+                <w:noProof/>
+                <w:webHidden/>
+              </w:rPr>
+            </w:r>
+            <w:r>
+              <w:rPr>
+                <w:noProof/>
+                <w:webHidden/>
+              </w:rPr>
+              <w:fldChar w:fldCharType="separate"/>
+            </w:r>
+            <w:r>
+              <w:rPr>
+                <w:noProof/>
+                <w:webHidden/>
+              </w:rPr>
+              <w:t>24</w:t>
+            </w:r>
+            <w:r>
+              <w:rPr>
+                <w:noProof/>
+                <w:webHidden/>
+              </w:rPr>
+              <w:fldChar w:fldCharType="end"/>
+            </w:r>
+          </w:hyperlink>
+        </w:p>
+        <w:p>
+          <w:pPr>
+            <w:pStyle w:val="TM2"/>
+            <w:tabs>
+              <w:tab w:val="left" w:pos="880"/>
+              <w:tab w:val="right" w:leader="dot" w:pos="9062"/>
+            </w:tabs>
+            <w:rPr>
+              <w:rFonts w:eastAsiaTheme="minorEastAsia"/>
+              <w:noProof/>
+              <w:lang w:eastAsia="fr-FR"/>
+            </w:rPr>
+          </w:pPr>
+          <w:hyperlink w:anchor="_Toc157699342" w:history="1">
+            <w:r>
+              <w:rPr>
+                <w:rStyle w:val="Lienhypertexte"/>
+                <w:noProof/>
+              </w:rPr>
+              <w:t>4.3</w:t>
+            </w:r>
+            <w:r>
+              <w:rPr>
+                <w:rFonts w:eastAsiaTheme="minorEastAsia"/>
+                <w:noProof/>
+                <w:lang w:eastAsia="fr-FR"/>
+              </w:rPr>
+              <w:tab/>
+            </w:r>
+            <w:r>
+              <w:rPr>
+                <w:rStyle w:val="Lienhypertexte"/>
+                <w:noProof/>
+              </w:rPr>
+              <w:t>Création d’un site de communication</w:t>
+            </w:r>
+            <w:r>
+              <w:rPr>
+                <w:noProof/>
+                <w:webHidden/>
+              </w:rPr>
+              <w:tab/>
+            </w:r>
+            <w:r>
+              <w:rPr>
+                <w:noProof/>
+                <w:webHidden/>
+              </w:rPr>
+              <w:fldChar w:fldCharType="begin"/>
+            </w:r>
+            <w:r>
+              <w:rPr>
+                <w:noProof/>
+                <w:webHidden/>
+              </w:rPr>
+              <w:instrText xml:space="preserve"> PAGEREF _Toc157699342 \h </w:instrText>
+            </w:r>
+            <w:r>
+              <w:rPr>
+                <w:noProof/>
+                <w:webHidden/>
+              </w:rPr>
+            </w:r>
+            <w:r>
+              <w:rPr>
+                <w:noProof/>
+                <w:webHidden/>
+              </w:rPr>
+              <w:fldChar w:fldCharType="separate"/>
+            </w:r>
+            <w:r>
+              <w:rPr>
+                <w:noProof/>
+                <w:webHidden/>
+              </w:rPr>
+              <w:t>26</w:t>
+            </w:r>
+            <w:r>
+              <w:rPr>
+                <w:noProof/>
+                <w:webHidden/>
+              </w:rPr>
+              <w:fldChar w:fldCharType="end"/>
+            </w:r>
+          </w:hyperlink>
+        </w:p>
+        <w:p>
+          <w:pPr>
+            <w:pStyle w:val="TM1"/>
+            <w:tabs>
+              <w:tab w:val="left" w:pos="440"/>
+              <w:tab w:val="right" w:leader="dot" w:pos="9062"/>
+            </w:tabs>
+            <w:rPr>
+              <w:rFonts w:eastAsiaTheme="minorEastAsia"/>
+              <w:noProof/>
+              <w:lang w:eastAsia="fr-FR"/>
+            </w:rPr>
+          </w:pPr>
+          <w:hyperlink w:anchor="_Toc157699343" w:history="1">
+            <w:r>
+              <w:rPr>
+                <w:rStyle w:val="Lienhypertexte"/>
+                <w:noProof/>
+              </w:rPr>
+              <w:t>5.</w:t>
+            </w:r>
+            <w:r>
+              <w:rPr>
+                <w:rFonts w:eastAsiaTheme="minorEastAsia"/>
+                <w:noProof/>
+                <w:lang w:eastAsia="fr-FR"/>
+              </w:rPr>
+              <w:tab/>
+            </w:r>
+            <w:r>
+              <w:rPr>
+                <w:rStyle w:val="Lienhypertexte"/>
+                <w:noProof/>
+              </w:rPr>
+              <w:t>Personnalisation</w:t>
+            </w:r>
+            <w:r>
+              <w:rPr>
+                <w:noProof/>
+                <w:webHidden/>
+              </w:rPr>
+              <w:tab/>
+            </w:r>
+            <w:r>
+              <w:rPr>
+                <w:noProof/>
+                <w:webHidden/>
+              </w:rPr>
+              <w:fldChar w:fldCharType="begin"/>
+            </w:r>
+            <w:r>
+              <w:rPr>
+                <w:noProof/>
+                <w:webHidden/>
+              </w:rPr>
+              <w:instrText xml:space="preserve"> PAGEREF _Toc157699343 \h </w:instrText>
+            </w:r>
+            <w:r>
+              <w:rPr>
+                <w:noProof/>
+                <w:webHidden/>
+              </w:rPr>
+            </w:r>
+            <w:r>
+              <w:rPr>
+                <w:noProof/>
+                <w:webHidden/>
+              </w:rPr>
+              <w:fldChar w:fldCharType="separate"/>
+            </w:r>
+            <w:r>
+              <w:rPr>
+                <w:noProof/>
+                <w:webHidden/>
+              </w:rPr>
+              <w:t>28</w:t>
+            </w:r>
+            <w:r>
+              <w:rPr>
+                <w:noProof/>
+                <w:webHidden/>
+              </w:rPr>
+              <w:fldChar w:fldCharType="end"/>
+            </w:r>
+          </w:hyperlink>
+        </w:p>
+        <w:p>
+          <w:pPr>
+            <w:pStyle w:val="TM1"/>
+            <w:tabs>
+              <w:tab w:val="left" w:pos="440"/>
+              <w:tab w:val="right" w:leader="dot" w:pos="9062"/>
+            </w:tabs>
+            <w:rPr>
+              <w:rFonts w:eastAsiaTheme="minorEastAsia"/>
+              <w:noProof/>
+              <w:lang w:eastAsia="fr-FR"/>
+            </w:rPr>
+          </w:pPr>
+          <w:hyperlink w:anchor="_Toc157699344" w:history="1">
+            <w:r>
+              <w:rPr>
+                <w:rStyle w:val="Lienhypertexte"/>
+                <w:noProof/>
+              </w:rPr>
+              <w:t>6.</w:t>
+            </w:r>
+            <w:r>
+              <w:rPr>
+                <w:rFonts w:eastAsiaTheme="minorEastAsia"/>
+                <w:noProof/>
+                <w:lang w:eastAsia="fr-FR"/>
+              </w:rPr>
+              <w:tab/>
+            </w:r>
+            <w:r>
+              <w:rPr>
+                <w:rStyle w:val="Lienhypertexte"/>
+                <w:noProof/>
+              </w:rPr>
+              <w:t>Sécurisation</w:t>
+            </w:r>
+            <w:r>
+              <w:rPr>
+                <w:noProof/>
+                <w:webHidden/>
+              </w:rPr>
+              <w:tab/>
+            </w:r>
+            <w:r>
+              <w:rPr>
+                <w:noProof/>
+                <w:webHidden/>
+              </w:rPr>
+              <w:fldChar w:fldCharType="begin"/>
+            </w:r>
+            <w:r>
+              <w:rPr>
+                <w:noProof/>
+                <w:webHidden/>
+              </w:rPr>
+              <w:instrText xml:space="preserve"> PAGEREF _Toc157699344 \h </w:instrText>
+            </w:r>
+            <w:r>
+              <w:rPr>
+                <w:noProof/>
+                <w:webHidden/>
+              </w:rPr>
+            </w:r>
+            <w:r>
+              <w:rPr>
+                <w:noProof/>
+                <w:webHidden/>
+              </w:rPr>
+              <w:fldChar w:fldCharType="separate"/>
+            </w:r>
+            <w:r>
+              <w:rPr>
+                <w:noProof/>
+                <w:webHidden/>
+              </w:rPr>
+              <w:t>28</w:t>
+            </w:r>
+            <w:r>
+              <w:rPr>
+                <w:noProof/>
+                <w:webHidden/>
+              </w:rPr>
+              <w:fldChar w:fldCharType="end"/>
+            </w:r>
+          </w:hyperlink>
+        </w:p>
+        <w:p>
+          <w:pPr>
+            <w:pStyle w:val="TM1"/>
+            <w:tabs>
+              <w:tab w:val="left" w:pos="440"/>
+              <w:tab w:val="right" w:leader="dot" w:pos="9062"/>
+            </w:tabs>
+            <w:rPr>
+              <w:rFonts w:eastAsiaTheme="minorEastAsia"/>
+              <w:noProof/>
+              <w:lang w:eastAsia="fr-FR"/>
+            </w:rPr>
+          </w:pPr>
+          <w:hyperlink w:anchor="_Toc157699345" w:history="1">
+            <w:r>
+              <w:rPr>
+                <w:rStyle w:val="Lienhypertexte"/>
+                <w:noProof/>
+              </w:rPr>
+              <w:t>7.</w:t>
+            </w:r>
+            <w:r>
+              <w:rPr>
+                <w:rFonts w:eastAsiaTheme="minorEastAsia"/>
+                <w:noProof/>
+                <w:lang w:eastAsia="fr-FR"/>
+              </w:rPr>
+              <w:tab/>
+            </w:r>
+            <w:r>
+              <w:rPr>
+                <w:rStyle w:val="Lienhypertexte"/>
+                <w:noProof/>
+              </w:rPr>
+              <w:t>Liens annexes</w:t>
+            </w:r>
+            <w:r>
+              <w:rPr>
+                <w:noProof/>
+                <w:webHidden/>
+              </w:rPr>
+              <w:tab/>
+            </w:r>
+            <w:r>
+              <w:rPr>
+                <w:noProof/>
+                <w:webHidden/>
+              </w:rPr>
+              <w:fldChar w:fldCharType="begin"/>
+            </w:r>
+            <w:r>
+              <w:rPr>
+                <w:noProof/>
+                <w:webHidden/>
+              </w:rPr>
+              <w:instrText xml:space="preserve"> PAGEREF _Toc157699345 \h </w:instrText>
+            </w:r>
+            <w:r>
+              <w:rPr>
+                <w:noProof/>
+                <w:webHidden/>
+              </w:rPr>
+            </w:r>
+            <w:r>
+              <w:rPr>
+                <w:noProof/>
+                <w:webHidden/>
+              </w:rPr>
+              <w:fldChar w:fldCharType="separate"/>
+            </w:r>
+            <w:r>
+              <w:rPr>
+                <w:noProof/>
+                <w:webHidden/>
+              </w:rPr>
+              <w:t>29</w:t>
             </w:r>
             <w:r>
               <w:rPr>
@@ -509,7 +1115,7 @@
           <w:numId w:val="2"/>
         </w:numPr>
       </w:pPr>
-      <w:bookmarkStart w:id="0" w:name="_Toc157603034"/>
+      <w:bookmarkStart w:id="0" w:name="_Toc157699334"/>
       <w:r>
         <w:t>Prérequis :</w:t>
       </w:r>
@@ -519,11 +1125,9 @@
       <w:r>
         <w:t xml:space="preserve">Pour pouvoir installer </w:t>
       </w:r>
-      <w:proofErr w:type="spellStart"/>
-      <w:r>
-        <w:t>Sharepoint</w:t>
-      </w:r>
-      <w:proofErr w:type="spellEnd"/>
+      <w:r>
+        <w:t>SharePoint</w:t>
+      </w:r>
       <w:r>
         <w:t>, il faudra les prérequis suivants :</w:t>
       </w:r>
@@ -548,6 +1152,24 @@
       </w:r>
       <w:r>
         <w:t xml:space="preserve"> qui a les services suivants (Active Directory/DNS, SQL Serveur 2019/2022),</w:t>
+      </w:r>
+    </w:p>
+    <w:p>
+      <w:pPr>
+        <w:pStyle w:val="Paragraphedeliste"/>
+        <w:numPr>
+          <w:ilvl w:val="0"/>
+          <w:numId w:val="3"/>
+        </w:numPr>
+      </w:pPr>
+      <w:r>
+        <w:t xml:space="preserve">Un poste client sur </w:t>
+      </w:r>
+      <w:r>
+        <w:t>Windows</w:t>
+      </w:r>
+      <w:r>
+        <w:t xml:space="preserve"> 10/11</w:t>
       </w:r>
     </w:p>
     <w:p>
@@ -608,7 +1230,7 @@
           <w:numId w:val="2"/>
         </w:numPr>
       </w:pPr>
-      <w:bookmarkStart w:id="1" w:name="_Toc157603035"/>
+      <w:bookmarkStart w:id="1" w:name="_Toc157699335"/>
       <w:r>
         <w:t>Téléchargement de SharePoint Serveur 2019</w:t>
       </w:r>
@@ -636,7 +1258,7 @@
         </w:r>
       </w:hyperlink>
       <w:r>
-        <w:t xml:space="preserve">, et sélectionner la langue française et cliquez sur le bouton bleu Télécharger </w:t>
+        <w:t xml:space="preserve">, sélectionner la langue française et cliquez sur le bouton bleu Télécharger </w:t>
       </w:r>
       <w:r>
         <w:t>:</w:t>
@@ -647,6 +1269,7 @@
         <w:rPr>
           <w:noProof/>
         </w:rPr>
+        <w:lastRenderedPageBreak/>
         <mc:AlternateContent>
           <mc:Choice Requires="wps">
             <w:drawing>
@@ -787,29 +1410,22 @@
           <w:numId w:val="2"/>
         </w:numPr>
       </w:pPr>
-      <w:bookmarkStart w:id="2" w:name="_Toc157603036"/>
+      <w:bookmarkStart w:id="2" w:name="_Toc157699336"/>
       <w:r>
         <w:t xml:space="preserve">Installation de </w:t>
       </w:r>
-      <w:proofErr w:type="spellStart"/>
-      <w:r>
-        <w:t>Sharepoint</w:t>
+      <w:r>
+        <w:t>SharePoint</w:t>
       </w:r>
       <w:bookmarkEnd w:id="2"/>
-      <w:proofErr w:type="spellEnd"/>
     </w:p>
     <w:p>
       <w:r>
         <w:t>Monter le fichier I</w:t>
       </w:r>
       <w:r>
-        <w:t xml:space="preserve">SO </w:t>
-      </w:r>
-      <w:proofErr w:type="spellStart"/>
-      <w:r>
-        <w:t>officeserver</w:t>
-      </w:r>
-      <w:proofErr w:type="spellEnd"/>
+        <w:t>SO officeserver</w:t>
+      </w:r>
       <w:r>
         <w:t> :</w:t>
       </w:r>
@@ -936,7 +1552,7 @@
       <w:pPr>
         <w:pStyle w:val="Titre2"/>
       </w:pPr>
-      <w:bookmarkStart w:id="3" w:name="_Toc157603037"/>
+      <w:bookmarkStart w:id="3" w:name="_Toc157699337"/>
       <w:r>
         <w:t>3</w:t>
       </w:r>
@@ -953,15 +1569,7 @@
     </w:p>
     <w:p>
       <w:r>
-        <w:t xml:space="preserve">Lancer le fichier </w:t>
-      </w:r>
-      <w:proofErr w:type="spellStart"/>
-      <w:r>
-        <w:t>PrerequisiteInstaller</w:t>
-      </w:r>
-      <w:proofErr w:type="spellEnd"/>
-      <w:r>
-        <w:t xml:space="preserve"> afin d’installer les prérequis nécessaires au fonctionnement de SharePoint :</w:t>
+        <w:t>Lancer le fichier PrerequisiteInstaller afin d’installer les prérequis nécessaires au fonctionnement de SharePoint :</w:t>
       </w:r>
       <w:r>
         <w:rPr>
@@ -975,6 +1583,7 @@
         <w:rPr>
           <w:noProof/>
         </w:rPr>
+        <w:lastRenderedPageBreak/>
         <mc:AlternateContent>
           <mc:Choice Requires="wps">
             <w:drawing>
@@ -1099,7 +1708,6 @@
         <w:rPr>
           <w:noProof/>
         </w:rPr>
-        <w:lastRenderedPageBreak/>
         <w:drawing>
           <wp:inline distT="0" distB="0" distL="0" distR="0" wp14:anchorId="51CABF14" wp14:editId="6A82CC41">
             <wp:extent cx="5760720" cy="4254500"/>
@@ -1139,6 +1747,7 @@
     </w:p>
     <w:p>
       <w:r>
+        <w:lastRenderedPageBreak/>
         <w:t>Accepter les termes du contrat en cliquant sur la case J’accepte les termes du ou des contrats de licence :</w:t>
       </w:r>
     </w:p>
@@ -1380,7 +1989,7 @@
       <w:pPr>
         <w:pStyle w:val="Titre2"/>
       </w:pPr>
-      <w:bookmarkStart w:id="4" w:name="_Toc157603038"/>
+      <w:bookmarkStart w:id="4" w:name="_Toc157699338"/>
       <w:r>
         <w:t>3</w:t>
       </w:r>
@@ -1704,11 +2313,9 @@
       <w:r>
         <w:t xml:space="preserve">Vous pouvez dire où vous souhaitez installer </w:t>
       </w:r>
-      <w:proofErr w:type="spellStart"/>
-      <w:r>
-        <w:t>sharepoint</w:t>
-      </w:r>
-      <w:proofErr w:type="spellEnd"/>
+      <w:r>
+        <w:t>SharePoint</w:t>
+      </w:r>
       <w:r>
         <w:t xml:space="preserve"> (par défaut, il se trouve dans C:\Program Files\Microsoft Office Server), puis cliquez sur installer maintenant :</w:t>
       </w:r>
@@ -1808,25 +2415,24 @@
       <w:r>
         <w:t>Il faudra exécuter l’</w:t>
       </w:r>
-      <w:proofErr w:type="spellStart"/>
-      <w:r>
-        <w:t>assitant</w:t>
-      </w:r>
-      <w:proofErr w:type="spellEnd"/>
+      <w:r>
+        <w:t>assistant</w:t>
+      </w:r>
       <w:r>
         <w:t xml:space="preserve"> configuration après le </w:t>
       </w:r>
-      <w:proofErr w:type="spellStart"/>
-      <w:r>
-        <w:t>rédemarrage</w:t>
-      </w:r>
-      <w:proofErr w:type="spellEnd"/>
+      <w:r>
+        <w:t>redémarrage</w:t>
+      </w:r>
       <w:r>
         <w:t xml:space="preserve"> du serveur :</w:t>
       </w:r>
     </w:p>
     <w:p>
       <w:r>
+        <w:rPr>
+          <w:noProof/>
+        </w:rPr>
         <w:lastRenderedPageBreak/>
         <w:drawing>
           <wp:inline distT="0" distB="0" distL="0" distR="0" wp14:anchorId="266B6007" wp14:editId="004FC26A">
@@ -1872,6 +2478,9 @@
     </w:p>
     <w:p>
       <w:r>
+        <w:rPr>
+          <w:noProof/>
+        </w:rPr>
         <w:lastRenderedPageBreak/>
         <w:drawing>
           <wp:inline distT="0" distB="0" distL="0" distR="0" wp14:anchorId="138A1BEE" wp14:editId="1BE10260">
@@ -1913,7 +2522,13 @@
     <w:p/>
     <w:p>
       <w:r>
-        <w:t>Un message d’alerte peuvent survenir, cliquez sur Oui</w:t>
+        <w:t xml:space="preserve">Un message d’alerte </w:t>
+      </w:r>
+      <w:r>
+        <w:t>peut</w:t>
+      </w:r>
+      <w:r>
+        <w:t xml:space="preserve"> survenir, cliquez sur Oui</w:t>
       </w:r>
     </w:p>
     <w:p>
@@ -1986,6 +2601,9 @@
     </w:p>
     <w:p>
       <w:r>
+        <w:rPr>
+          <w:noProof/>
+        </w:rPr>
         <w:lastRenderedPageBreak/>
         <w:drawing>
           <wp:inline distT="0" distB="0" distL="0" distR="0" wp14:anchorId="6EA427D6" wp14:editId="5E42B723">
@@ -2032,6 +2650,9 @@
     </w:p>
     <w:p>
       <w:r>
+        <w:rPr>
+          <w:noProof/>
+        </w:rPr>
         <w:lastRenderedPageBreak/>
         <w:drawing>
           <wp:inline distT="0" distB="0" distL="0" distR="0" wp14:anchorId="6576A318" wp14:editId="513A8AC4">
@@ -2081,6 +2702,9 @@
         <w:jc w:val="center"/>
       </w:pPr>
       <w:r>
+        <w:rPr>
+          <w:noProof/>
+        </w:rPr>
         <w:lastRenderedPageBreak/>
         <w:drawing>
           <wp:inline distT="0" distB="0" distL="0" distR="0" wp14:anchorId="3C1D7E43" wp14:editId="7A68893D">
@@ -2126,6 +2750,9 @@
     </w:p>
     <w:p>
       <w:r>
+        <w:rPr>
+          <w:noProof/>
+        </w:rPr>
         <w:drawing>
           <wp:inline distT="0" distB="0" distL="0" distR="0" wp14:anchorId="6AAABDE2" wp14:editId="334382F6">
             <wp:extent cx="5525271" cy="5010849"/>
@@ -2171,6 +2798,9 @@
     </w:p>
     <w:p>
       <w:r>
+        <w:rPr>
+          <w:noProof/>
+        </w:rPr>
         <w:drawing>
           <wp:inline distT="0" distB="0" distL="0" distR="0" wp14:anchorId="7A087795" wp14:editId="52634367">
             <wp:extent cx="5760720" cy="5065395"/>
@@ -2210,16 +2840,954 @@
     </w:p>
     <w:p>
       <w:r>
-        <w:t xml:space="preserve">Puis sur finaliser, </w:t>
-      </w:r>
-    </w:p>
+        <w:t>Une fois que le paramétrage est fait, vous pouvez cliquer sur Terminer :</w:t>
+      </w:r>
+    </w:p>
+    <w:p/>
+    <w:p>
+      <w:r>
+        <w:lastRenderedPageBreak/>
+        <w:drawing>
+          <wp:inline distT="0" distB="0" distL="0" distR="0" wp14:anchorId="114FD819" wp14:editId="3F21F3A0">
+            <wp:extent cx="5658640" cy="4991797"/>
+            <wp:effectExtent l="0" t="0" r="0" b="0"/>
+            <wp:docPr id="881281282" name="Image 1" descr="Une image contenant texte, Appareils électroniques, capture d’écran, affichage&#10;&#10;Description générée automatiquement"/>
+            <wp:cNvGraphicFramePr>
+              <a:graphicFrameLocks xmlns:a="http://schemas.openxmlformats.org/drawingml/2006/main" noChangeAspect="1"/>
+            </wp:cNvGraphicFramePr>
+            <a:graphic xmlns:a="http://schemas.openxmlformats.org/drawingml/2006/main">
+              <a:graphicData uri="http://schemas.openxmlformats.org/drawingml/2006/picture">
+                <pic:pic xmlns:pic="http://schemas.openxmlformats.org/drawingml/2006/picture">
+                  <pic:nvPicPr>
+                    <pic:cNvPr id="881281282" name="Image 1" descr="Une image contenant texte, Appareils électroniques, capture d’écran, affichage&#10;&#10;Description générée automatiquement"/>
+                    <pic:cNvPicPr/>
+                  </pic:nvPicPr>
+                  <pic:blipFill>
+                    <a:blip r:embed="rId30"/>
+                    <a:stretch>
+                      <a:fillRect/>
+                    </a:stretch>
+                  </pic:blipFill>
+                  <pic:spPr>
+                    <a:xfrm>
+                      <a:off x="0" y="0"/>
+                      <a:ext cx="5658640" cy="4991797"/>
+                    </a:xfrm>
+                    <a:prstGeom prst="rect">
+                      <a:avLst/>
+                    </a:prstGeom>
+                  </pic:spPr>
+                </pic:pic>
+              </a:graphicData>
+            </a:graphic>
+          </wp:inline>
+        </w:drawing>
+      </w:r>
+    </w:p>
+    <w:p/>
+    <w:p>
+      <w:pPr>
+        <w:pStyle w:val="Titre1"/>
+        <w:numPr>
+          <w:ilvl w:val="0"/>
+          <w:numId w:val="2"/>
+        </w:numPr>
+      </w:pPr>
+      <w:bookmarkStart w:id="5" w:name="_Toc157699339"/>
+      <w:r>
+        <w:t xml:space="preserve">Paramétrage </w:t>
+      </w:r>
+      <w:r>
+        <w:t>et création de site sur</w:t>
+      </w:r>
+      <w:r>
+        <w:t xml:space="preserve"> SharePoint</w:t>
+      </w:r>
+      <w:bookmarkEnd w:id="5"/>
+    </w:p>
+    <w:p>
+      <w:pPr>
+        <w:pStyle w:val="Titre2"/>
+        <w:numPr>
+          <w:ilvl w:val="1"/>
+          <w:numId w:val="2"/>
+        </w:numPr>
+      </w:pPr>
+      <w:bookmarkStart w:id="6" w:name="_Toc157699340"/>
+      <w:r>
+        <w:t>Paramétrage</w:t>
+      </w:r>
+      <w:bookmarkEnd w:id="6"/>
+    </w:p>
+    <w:p>
+      <w:r>
+        <w:t>Une fois qu’on a cliquer sur le bouton terminer, une page web s’ouvre et nous demande des informations de connexion</w:t>
+      </w:r>
+      <w:r>
+        <w:t xml:space="preserve"> (on doit rentrer un compte utilisateur du domain</w:t>
+      </w:r>
+      <w:r>
+        <w:t>e</w:t>
+      </w:r>
+      <w:r>
+        <w:t>)</w:t>
+      </w:r>
+      <w:r>
+        <w:t> :</w:t>
+      </w:r>
+    </w:p>
+    <w:p/>
+    <w:p>
+      <w:r>
+        <w:lastRenderedPageBreak/>
+        <w:drawing>
+          <wp:inline distT="0" distB="0" distL="0" distR="0" wp14:anchorId="2E31A2F2" wp14:editId="5F4E350F">
+            <wp:extent cx="5760720" cy="3717290"/>
+            <wp:effectExtent l="0" t="0" r="0" b="0"/>
+            <wp:docPr id="819330882" name="Image 1" descr="Une image contenant texte, capture d’écran, logiciel, Page web&#10;&#10;Description générée automatiquement"/>
+            <wp:cNvGraphicFramePr>
+              <a:graphicFrameLocks xmlns:a="http://schemas.openxmlformats.org/drawingml/2006/main" noChangeAspect="1"/>
+            </wp:cNvGraphicFramePr>
+            <a:graphic xmlns:a="http://schemas.openxmlformats.org/drawingml/2006/main">
+              <a:graphicData uri="http://schemas.openxmlformats.org/drawingml/2006/picture">
+                <pic:pic xmlns:pic="http://schemas.openxmlformats.org/drawingml/2006/picture">
+                  <pic:nvPicPr>
+                    <pic:cNvPr id="819330882" name="Image 1" descr="Une image contenant texte, capture d’écran, logiciel, Page web&#10;&#10;Description générée automatiquement"/>
+                    <pic:cNvPicPr/>
+                  </pic:nvPicPr>
+                  <pic:blipFill>
+                    <a:blip r:embed="rId31"/>
+                    <a:stretch>
+                      <a:fillRect/>
+                    </a:stretch>
+                  </pic:blipFill>
+                  <pic:spPr>
+                    <a:xfrm>
+                      <a:off x="0" y="0"/>
+                      <a:ext cx="5760720" cy="3717290"/>
+                    </a:xfrm>
+                    <a:prstGeom prst="rect">
+                      <a:avLst/>
+                    </a:prstGeom>
+                  </pic:spPr>
+                </pic:pic>
+              </a:graphicData>
+            </a:graphic>
+          </wp:inline>
+        </w:drawing>
+      </w:r>
+    </w:p>
+    <w:p>
+      <w:r>
+        <w:t>Afin de faciliter le processus de configuration, nous allons sélectionner démarrer l’assistant :</w:t>
+      </w:r>
+    </w:p>
+    <w:p/>
+    <w:p>
+      <w:r>
+        <w:drawing>
+          <wp:inline distT="0" distB="0" distL="0" distR="0" wp14:anchorId="1B237538" wp14:editId="3A54B405">
+            <wp:extent cx="5760720" cy="1990725"/>
+            <wp:effectExtent l="0" t="0" r="0" b="9525"/>
+            <wp:docPr id="1951207498" name="Image 1" descr="Une image contenant texte, capture d’écran&#10;&#10;Description générée automatiquement"/>
+            <wp:cNvGraphicFramePr>
+              <a:graphicFrameLocks xmlns:a="http://schemas.openxmlformats.org/drawingml/2006/main" noChangeAspect="1"/>
+            </wp:cNvGraphicFramePr>
+            <a:graphic xmlns:a="http://schemas.openxmlformats.org/drawingml/2006/main">
+              <a:graphicData uri="http://schemas.openxmlformats.org/drawingml/2006/picture">
+                <pic:pic xmlns:pic="http://schemas.openxmlformats.org/drawingml/2006/picture">
+                  <pic:nvPicPr>
+                    <pic:cNvPr id="1951207498" name="Image 1" descr="Une image contenant texte, capture d’écran&#10;&#10;Description générée automatiquement"/>
+                    <pic:cNvPicPr/>
+                  </pic:nvPicPr>
+                  <pic:blipFill>
+                    <a:blip r:embed="rId32"/>
+                    <a:stretch>
+                      <a:fillRect/>
+                    </a:stretch>
+                  </pic:blipFill>
+                  <pic:spPr>
+                    <a:xfrm>
+                      <a:off x="0" y="0"/>
+                      <a:ext cx="5760720" cy="1990725"/>
+                    </a:xfrm>
+                    <a:prstGeom prst="rect">
+                      <a:avLst/>
+                    </a:prstGeom>
+                  </pic:spPr>
+                </pic:pic>
+              </a:graphicData>
+            </a:graphic>
+          </wp:inline>
+        </w:drawing>
+      </w:r>
+    </w:p>
+    <w:p/>
+    <w:p/>
+    <w:p/>
+    <w:p>
+      <w:r>
+        <w:t xml:space="preserve">Il est conseillé de créer un compte spécifique pour gérer </w:t>
+      </w:r>
+      <w:r>
+        <w:t>SharePoint dans les utilisateurs Active Directory :</w:t>
+      </w:r>
+    </w:p>
+    <w:p>
+      <w:r>
+        <w:lastRenderedPageBreak/>
+        <w:drawing>
+          <wp:inline distT="0" distB="0" distL="0" distR="0" wp14:anchorId="5D3F1C95" wp14:editId="30C9D0FC">
+            <wp:extent cx="5760720" cy="4813300"/>
+            <wp:effectExtent l="0" t="0" r="0" b="6350"/>
+            <wp:docPr id="1266629678" name="Image 1" descr="Une image contenant texte, capture d’écran, logiciel, affichage&#10;&#10;Description générée automatiquement"/>
+            <wp:cNvGraphicFramePr>
+              <a:graphicFrameLocks xmlns:a="http://schemas.openxmlformats.org/drawingml/2006/main" noChangeAspect="1"/>
+            </wp:cNvGraphicFramePr>
+            <a:graphic xmlns:a="http://schemas.openxmlformats.org/drawingml/2006/main">
+              <a:graphicData uri="http://schemas.openxmlformats.org/drawingml/2006/picture">
+                <pic:pic xmlns:pic="http://schemas.openxmlformats.org/drawingml/2006/picture">
+                  <pic:nvPicPr>
+                    <pic:cNvPr id="1266629678" name="Image 1" descr="Une image contenant texte, capture d’écran, logiciel, affichage&#10;&#10;Description générée automatiquement"/>
+                    <pic:cNvPicPr/>
+                  </pic:nvPicPr>
+                  <pic:blipFill>
+                    <a:blip r:embed="rId33"/>
+                    <a:stretch>
+                      <a:fillRect/>
+                    </a:stretch>
+                  </pic:blipFill>
+                  <pic:spPr>
+                    <a:xfrm>
+                      <a:off x="0" y="0"/>
+                      <a:ext cx="5760720" cy="4813300"/>
+                    </a:xfrm>
+                    <a:prstGeom prst="rect">
+                      <a:avLst/>
+                    </a:prstGeom>
+                  </pic:spPr>
+                </pic:pic>
+              </a:graphicData>
+            </a:graphic>
+          </wp:inline>
+        </w:drawing>
+      </w:r>
+    </w:p>
+    <w:p/>
+    <w:p>
+      <w:r>
+        <w:t>Entrez les informations de connexion de ce compte :</w:t>
+      </w:r>
+    </w:p>
+    <w:p>
+      <w:r>
+        <w:lastRenderedPageBreak/>
+        <w:drawing>
+          <wp:inline distT="0" distB="0" distL="0" distR="0" wp14:anchorId="0EB0D932" wp14:editId="600FFBAE">
+            <wp:extent cx="5760720" cy="3968115"/>
+            <wp:effectExtent l="0" t="0" r="0" b="0"/>
+            <wp:docPr id="328201878" name="Image 1" descr="Une image contenant texte, capture d’écran, logiciel, Page web&#10;&#10;Description générée automatiquement"/>
+            <wp:cNvGraphicFramePr>
+              <a:graphicFrameLocks xmlns:a="http://schemas.openxmlformats.org/drawingml/2006/main" noChangeAspect="1"/>
+            </wp:cNvGraphicFramePr>
+            <a:graphic xmlns:a="http://schemas.openxmlformats.org/drawingml/2006/main">
+              <a:graphicData uri="http://schemas.openxmlformats.org/drawingml/2006/picture">
+                <pic:pic xmlns:pic="http://schemas.openxmlformats.org/drawingml/2006/picture">
+                  <pic:nvPicPr>
+                    <pic:cNvPr id="328201878" name="Image 1" descr="Une image contenant texte, capture d’écran, logiciel, Page web&#10;&#10;Description générée automatiquement"/>
+                    <pic:cNvPicPr/>
+                  </pic:nvPicPr>
+                  <pic:blipFill>
+                    <a:blip r:embed="rId34"/>
+                    <a:stretch>
+                      <a:fillRect/>
+                    </a:stretch>
+                  </pic:blipFill>
+                  <pic:spPr>
+                    <a:xfrm>
+                      <a:off x="0" y="0"/>
+                      <a:ext cx="5760720" cy="3968115"/>
+                    </a:xfrm>
+                    <a:prstGeom prst="rect">
+                      <a:avLst/>
+                    </a:prstGeom>
+                  </pic:spPr>
+                </pic:pic>
+              </a:graphicData>
+            </a:graphic>
+          </wp:inline>
+        </w:drawing>
+      </w:r>
+    </w:p>
+    <w:p>
+      <w:r>
+        <w:t>Puis cliquez sur suivant :</w:t>
+      </w:r>
+    </w:p>
+    <w:p/>
+    <w:p>
+      <w:r>
+        <w:lastRenderedPageBreak/>
+        <w:drawing>
+          <wp:inline distT="0" distB="0" distL="0" distR="0" wp14:anchorId="492E1CF3" wp14:editId="4B140D9B">
+            <wp:extent cx="5760720" cy="4546600"/>
+            <wp:effectExtent l="0" t="0" r="0" b="6350"/>
+            <wp:docPr id="80382663" name="Image 1" descr="Une image contenant texte, capture d’écran, logiciel&#10;&#10;Description générée automatiquement"/>
+            <wp:cNvGraphicFramePr>
+              <a:graphicFrameLocks xmlns:a="http://schemas.openxmlformats.org/drawingml/2006/main" noChangeAspect="1"/>
+            </wp:cNvGraphicFramePr>
+            <a:graphic xmlns:a="http://schemas.openxmlformats.org/drawingml/2006/main">
+              <a:graphicData uri="http://schemas.openxmlformats.org/drawingml/2006/picture">
+                <pic:pic xmlns:pic="http://schemas.openxmlformats.org/drawingml/2006/picture">
+                  <pic:nvPicPr>
+                    <pic:cNvPr id="80382663" name="Image 1" descr="Une image contenant texte, capture d’écran, logiciel&#10;&#10;Description générée automatiquement"/>
+                    <pic:cNvPicPr/>
+                  </pic:nvPicPr>
+                  <pic:blipFill>
+                    <a:blip r:embed="rId35"/>
+                    <a:stretch>
+                      <a:fillRect/>
+                    </a:stretch>
+                  </pic:blipFill>
+                  <pic:spPr>
+                    <a:xfrm>
+                      <a:off x="0" y="0"/>
+                      <a:ext cx="5760720" cy="4546600"/>
+                    </a:xfrm>
+                    <a:prstGeom prst="rect">
+                      <a:avLst/>
+                    </a:prstGeom>
+                  </pic:spPr>
+                </pic:pic>
+              </a:graphicData>
+            </a:graphic>
+          </wp:inline>
+        </w:drawing>
+      </w:r>
+      <w:r>
+        <w:t xml:space="preserve"> </w:t>
+      </w:r>
+    </w:p>
+    <w:p/>
+    <w:p/>
+    <w:p/>
+    <w:p/>
+    <w:p>
+      <w:r>
+        <w:t xml:space="preserve"> </w:t>
+      </w:r>
+    </w:p>
+    <w:p/>
+    <w:p>
+      <w:pPr>
+        <w:pStyle w:val="Titre2"/>
+        <w:numPr>
+          <w:ilvl w:val="1"/>
+          <w:numId w:val="2"/>
+        </w:numPr>
+      </w:pPr>
+      <w:bookmarkStart w:id="7" w:name="_Toc157699341"/>
+      <w:r>
+        <w:t>Création de site</w:t>
+      </w:r>
+      <w:r>
+        <w:t xml:space="preserve"> d’équipe</w:t>
+      </w:r>
+      <w:bookmarkEnd w:id="7"/>
+    </w:p>
+    <w:p>
+      <w:r>
+        <w:t xml:space="preserve">Pour créer un site d’équipe, il faut accéder à la page gestion des applications, </w:t>
+      </w:r>
+    </w:p>
+    <w:p>
+      <w:r>
+        <w:lastRenderedPageBreak/>
+        <w:drawing>
+          <wp:inline distT="0" distB="0" distL="0" distR="0" wp14:anchorId="0870D190" wp14:editId="2AABBA76">
+            <wp:extent cx="5760720" cy="2908935"/>
+            <wp:effectExtent l="0" t="0" r="0" b="5715"/>
+            <wp:docPr id="634058498" name="Image 1" descr="Une image contenant texte, capture d’écran, logiciel, Page web&#10;&#10;Description générée automatiquement"/>
+            <wp:cNvGraphicFramePr>
+              <a:graphicFrameLocks xmlns:a="http://schemas.openxmlformats.org/drawingml/2006/main" noChangeAspect="1"/>
+            </wp:cNvGraphicFramePr>
+            <a:graphic xmlns:a="http://schemas.openxmlformats.org/drawingml/2006/main">
+              <a:graphicData uri="http://schemas.openxmlformats.org/drawingml/2006/picture">
+                <pic:pic xmlns:pic="http://schemas.openxmlformats.org/drawingml/2006/picture">
+                  <pic:nvPicPr>
+                    <pic:cNvPr id="634058498" name="Image 1" descr="Une image contenant texte, capture d’écran, logiciel, Page web&#10;&#10;Description générée automatiquement"/>
+                    <pic:cNvPicPr/>
+                  </pic:nvPicPr>
+                  <pic:blipFill>
+                    <a:blip r:embed="rId36"/>
+                    <a:stretch>
+                      <a:fillRect/>
+                    </a:stretch>
+                  </pic:blipFill>
+                  <pic:spPr>
+                    <a:xfrm>
+                      <a:off x="0" y="0"/>
+                      <a:ext cx="5760720" cy="2908935"/>
+                    </a:xfrm>
+                    <a:prstGeom prst="rect">
+                      <a:avLst/>
+                    </a:prstGeom>
+                  </pic:spPr>
+                </pic:pic>
+              </a:graphicData>
+            </a:graphic>
+          </wp:inline>
+        </w:drawing>
+      </w:r>
+    </w:p>
+    <w:p>
+      <w:r>
+        <w:t>Puis aller dans le menu Créer des collections de sites</w:t>
+      </w:r>
+      <w:r>
+        <w:t>, indiquer un nom, une description, une URL et un modèle et le compte pour gérer le site</w:t>
+      </w:r>
+      <w:r>
+        <w:t> :</w:t>
+      </w:r>
+    </w:p>
+    <w:p>
+      <w:r>
+        <w:drawing>
+          <wp:inline distT="0" distB="0" distL="0" distR="0" wp14:anchorId="48CD415A" wp14:editId="68E51F27">
+            <wp:extent cx="5760720" cy="4443095"/>
+            <wp:effectExtent l="0" t="0" r="0" b="0"/>
+            <wp:docPr id="1663256711" name="Image 1" descr="Une image contenant texte, capture d’écran, logiciel, nombre&#10;&#10;Description générée automatiquement"/>
+            <wp:cNvGraphicFramePr>
+              <a:graphicFrameLocks xmlns:a="http://schemas.openxmlformats.org/drawingml/2006/main" noChangeAspect="1"/>
+            </wp:cNvGraphicFramePr>
+            <a:graphic xmlns:a="http://schemas.openxmlformats.org/drawingml/2006/main">
+              <a:graphicData uri="http://schemas.openxmlformats.org/drawingml/2006/picture">
+                <pic:pic xmlns:pic="http://schemas.openxmlformats.org/drawingml/2006/picture">
+                  <pic:nvPicPr>
+                    <pic:cNvPr id="1663256711" name="Image 1" descr="Une image contenant texte, capture d’écran, logiciel, nombre&#10;&#10;Description générée automatiquement"/>
+                    <pic:cNvPicPr/>
+                  </pic:nvPicPr>
+                  <pic:blipFill>
+                    <a:blip r:embed="rId37"/>
+                    <a:stretch>
+                      <a:fillRect/>
+                    </a:stretch>
+                  </pic:blipFill>
+                  <pic:spPr>
+                    <a:xfrm>
+                      <a:off x="0" y="0"/>
+                      <a:ext cx="5760720" cy="4443095"/>
+                    </a:xfrm>
+                    <a:prstGeom prst="rect">
+                      <a:avLst/>
+                    </a:prstGeom>
+                  </pic:spPr>
+                </pic:pic>
+              </a:graphicData>
+            </a:graphic>
+          </wp:inline>
+        </w:drawing>
+      </w:r>
+    </w:p>
+    <w:p/>
+    <w:p>
+      <w:r>
+        <w:t>Le site a créé et est accessible à l’url indiqué :</w:t>
+      </w:r>
+    </w:p>
+    <w:p>
+      <w:r>
+        <w:lastRenderedPageBreak/>
+        <w:drawing>
+          <wp:inline distT="0" distB="0" distL="0" distR="0" wp14:anchorId="7C98FAFF" wp14:editId="169E2E62">
+            <wp:extent cx="5760720" cy="2863850"/>
+            <wp:effectExtent l="0" t="0" r="0" b="0"/>
+            <wp:docPr id="1555342742" name="Image 1" descr="Une image contenant texte, capture d’écran, logiciel, ordinateur&#10;&#10;Description générée automatiquement"/>
+            <wp:cNvGraphicFramePr>
+              <a:graphicFrameLocks xmlns:a="http://schemas.openxmlformats.org/drawingml/2006/main" noChangeAspect="1"/>
+            </wp:cNvGraphicFramePr>
+            <a:graphic xmlns:a="http://schemas.openxmlformats.org/drawingml/2006/main">
+              <a:graphicData uri="http://schemas.openxmlformats.org/drawingml/2006/picture">
+                <pic:pic xmlns:pic="http://schemas.openxmlformats.org/drawingml/2006/picture">
+                  <pic:nvPicPr>
+                    <pic:cNvPr id="1555342742" name="Image 1" descr="Une image contenant texte, capture d’écran, logiciel, ordinateur&#10;&#10;Description générée automatiquement"/>
+                    <pic:cNvPicPr/>
+                  </pic:nvPicPr>
+                  <pic:blipFill>
+                    <a:blip r:embed="rId38"/>
+                    <a:stretch>
+                      <a:fillRect/>
+                    </a:stretch>
+                  </pic:blipFill>
+                  <pic:spPr>
+                    <a:xfrm>
+                      <a:off x="0" y="0"/>
+                      <a:ext cx="5760720" cy="2863850"/>
+                    </a:xfrm>
+                    <a:prstGeom prst="rect">
+                      <a:avLst/>
+                    </a:prstGeom>
+                  </pic:spPr>
+                </pic:pic>
+              </a:graphicData>
+            </a:graphic>
+          </wp:inline>
+        </w:drawing>
+      </w:r>
+    </w:p>
+    <w:p>
+      <w:r>
+        <w:drawing>
+          <wp:inline distT="0" distB="0" distL="0" distR="0" wp14:anchorId="25EE55A4" wp14:editId="284B0283">
+            <wp:extent cx="5760720" cy="3134995"/>
+            <wp:effectExtent l="0" t="0" r="0" b="8255"/>
+            <wp:docPr id="1216637194" name="Image 1" descr="Une image contenant texte, capture d’écran, logiciel, Icône d’ordinateur&#10;&#10;Description générée automatiquement"/>
+            <wp:cNvGraphicFramePr>
+              <a:graphicFrameLocks xmlns:a="http://schemas.openxmlformats.org/drawingml/2006/main" noChangeAspect="1"/>
+            </wp:cNvGraphicFramePr>
+            <a:graphic xmlns:a="http://schemas.openxmlformats.org/drawingml/2006/main">
+              <a:graphicData uri="http://schemas.openxmlformats.org/drawingml/2006/picture">
+                <pic:pic xmlns:pic="http://schemas.openxmlformats.org/drawingml/2006/picture">
+                  <pic:nvPicPr>
+                    <pic:cNvPr id="1216637194" name="Image 1" descr="Une image contenant texte, capture d’écran, logiciel, Icône d’ordinateur&#10;&#10;Description générée automatiquement"/>
+                    <pic:cNvPicPr/>
+                  </pic:nvPicPr>
+                  <pic:blipFill>
+                    <a:blip r:embed="rId39"/>
+                    <a:stretch>
+                      <a:fillRect/>
+                    </a:stretch>
+                  </pic:blipFill>
+                  <pic:spPr>
+                    <a:xfrm>
+                      <a:off x="0" y="0"/>
+                      <a:ext cx="5760720" cy="3134995"/>
+                    </a:xfrm>
+                    <a:prstGeom prst="rect">
+                      <a:avLst/>
+                    </a:prstGeom>
+                  </pic:spPr>
+                </pic:pic>
+              </a:graphicData>
+            </a:graphic>
+          </wp:inline>
+        </w:drawing>
+      </w:r>
+    </w:p>
+    <w:p/>
+    <w:p>
+      <w:pPr>
+        <w:pStyle w:val="Titre2"/>
+        <w:numPr>
+          <w:ilvl w:val="1"/>
+          <w:numId w:val="2"/>
+        </w:numPr>
+      </w:pPr>
+      <w:bookmarkStart w:id="8" w:name="_Toc157699342"/>
+      <w:r>
+        <w:t>Création d’un site de communication</w:t>
+      </w:r>
+      <w:bookmarkEnd w:id="8"/>
+    </w:p>
+    <w:p>
+      <w:pPr>
+        <w:ind w:left="360"/>
+      </w:pPr>
+      <w:r>
+        <w:t xml:space="preserve">Pour créer un site </w:t>
+      </w:r>
+      <w:r>
+        <w:t>de communication</w:t>
+      </w:r>
+      <w:r>
+        <w:t xml:space="preserve">, il faut accéder à la page gestion des applications, </w:t>
+      </w:r>
+    </w:p>
+    <w:p>
+      <w:pPr>
+        <w:ind w:left="360"/>
+      </w:pPr>
+      <w:r>
+        <w:lastRenderedPageBreak/>
+        <w:drawing>
+          <wp:inline distT="0" distB="0" distL="0" distR="0" wp14:anchorId="6A09FFEB" wp14:editId="1CABC825">
+            <wp:extent cx="5760720" cy="2908935"/>
+            <wp:effectExtent l="0" t="0" r="0" b="5715"/>
+            <wp:docPr id="624580808" name="Image 624580808" descr="Une image contenant texte, capture d’écran, logiciel, Page web&#10;&#10;Description générée automatiquement"/>
+            <wp:cNvGraphicFramePr>
+              <a:graphicFrameLocks xmlns:a="http://schemas.openxmlformats.org/drawingml/2006/main" noChangeAspect="1"/>
+            </wp:cNvGraphicFramePr>
+            <a:graphic xmlns:a="http://schemas.openxmlformats.org/drawingml/2006/main">
+              <a:graphicData uri="http://schemas.openxmlformats.org/drawingml/2006/picture">
+                <pic:pic xmlns:pic="http://schemas.openxmlformats.org/drawingml/2006/picture">
+                  <pic:nvPicPr>
+                    <pic:cNvPr id="634058498" name="Image 1" descr="Une image contenant texte, capture d’écran, logiciel, Page web&#10;&#10;Description générée automatiquement"/>
+                    <pic:cNvPicPr/>
+                  </pic:nvPicPr>
+                  <pic:blipFill>
+                    <a:blip r:embed="rId36"/>
+                    <a:stretch>
+                      <a:fillRect/>
+                    </a:stretch>
+                  </pic:blipFill>
+                  <pic:spPr>
+                    <a:xfrm>
+                      <a:off x="0" y="0"/>
+                      <a:ext cx="5760720" cy="2908935"/>
+                    </a:xfrm>
+                    <a:prstGeom prst="rect">
+                      <a:avLst/>
+                    </a:prstGeom>
+                  </pic:spPr>
+                </pic:pic>
+              </a:graphicData>
+            </a:graphic>
+          </wp:inline>
+        </w:drawing>
+      </w:r>
+    </w:p>
+    <w:p>
+      <w:pPr>
+        <w:ind w:left="360"/>
+      </w:pPr>
+      <w:r>
+        <w:t>Puis aller dans le menu Créer des collections de sites, indiquer un nom, une description, une URL et un modèle et le compte pour gérer le site :</w:t>
+      </w:r>
+    </w:p>
+    <w:p>
+      <w:r>
+        <w:drawing>
+          <wp:inline distT="0" distB="0" distL="0" distR="0" wp14:anchorId="25B8E61E" wp14:editId="1EA98A7E">
+            <wp:extent cx="5760720" cy="4004310"/>
+            <wp:effectExtent l="0" t="0" r="0" b="0"/>
+            <wp:docPr id="975701943" name="Image 1" descr="Une image contenant texte, capture d’écran, logiciel, nombre&#10;&#10;Description générée automatiquement"/>
+            <wp:cNvGraphicFramePr>
+              <a:graphicFrameLocks xmlns:a="http://schemas.openxmlformats.org/drawingml/2006/main" noChangeAspect="1"/>
+            </wp:cNvGraphicFramePr>
+            <a:graphic xmlns:a="http://schemas.openxmlformats.org/drawingml/2006/main">
+              <a:graphicData uri="http://schemas.openxmlformats.org/drawingml/2006/picture">
+                <pic:pic xmlns:pic="http://schemas.openxmlformats.org/drawingml/2006/picture">
+                  <pic:nvPicPr>
+                    <pic:cNvPr id="975701943" name="Image 1" descr="Une image contenant texte, capture d’écran, logiciel, nombre&#10;&#10;Description générée automatiquement"/>
+                    <pic:cNvPicPr/>
+                  </pic:nvPicPr>
+                  <pic:blipFill>
+                    <a:blip r:embed="rId40"/>
+                    <a:stretch>
+                      <a:fillRect/>
+                    </a:stretch>
+                  </pic:blipFill>
+                  <pic:spPr>
+                    <a:xfrm>
+                      <a:off x="0" y="0"/>
+                      <a:ext cx="5760720" cy="4004310"/>
+                    </a:xfrm>
+                    <a:prstGeom prst="rect">
+                      <a:avLst/>
+                    </a:prstGeom>
+                  </pic:spPr>
+                </pic:pic>
+              </a:graphicData>
+            </a:graphic>
+          </wp:inline>
+        </w:drawing>
+      </w:r>
+    </w:p>
+    <w:p>
+      <w:r>
+        <w:t>Le site a été créer et est accessible à l’adresse indiqué :</w:t>
+      </w:r>
+    </w:p>
+    <w:p>
+      <w:r>
+        <w:lastRenderedPageBreak/>
+        <w:drawing>
+          <wp:inline distT="0" distB="0" distL="0" distR="0" wp14:anchorId="5F432410" wp14:editId="72B08699">
+            <wp:extent cx="5760720" cy="2219325"/>
+            <wp:effectExtent l="0" t="0" r="0" b="9525"/>
+            <wp:docPr id="1739106409" name="Image 1" descr="Une image contenant texte, logiciel, Page web, Site web&#10;&#10;Description générée automatiquement"/>
+            <wp:cNvGraphicFramePr>
+              <a:graphicFrameLocks xmlns:a="http://schemas.openxmlformats.org/drawingml/2006/main" noChangeAspect="1"/>
+            </wp:cNvGraphicFramePr>
+            <a:graphic xmlns:a="http://schemas.openxmlformats.org/drawingml/2006/main">
+              <a:graphicData uri="http://schemas.openxmlformats.org/drawingml/2006/picture">
+                <pic:pic xmlns:pic="http://schemas.openxmlformats.org/drawingml/2006/picture">
+                  <pic:nvPicPr>
+                    <pic:cNvPr id="1739106409" name="Image 1" descr="Une image contenant texte, logiciel, Page web, Site web&#10;&#10;Description générée automatiquement"/>
+                    <pic:cNvPicPr/>
+                  </pic:nvPicPr>
+                  <pic:blipFill>
+                    <a:blip r:embed="rId41"/>
+                    <a:stretch>
+                      <a:fillRect/>
+                    </a:stretch>
+                  </pic:blipFill>
+                  <pic:spPr>
+                    <a:xfrm>
+                      <a:off x="0" y="0"/>
+                      <a:ext cx="5760720" cy="2219325"/>
+                    </a:xfrm>
+                    <a:prstGeom prst="rect">
+                      <a:avLst/>
+                    </a:prstGeom>
+                  </pic:spPr>
+                </pic:pic>
+              </a:graphicData>
+            </a:graphic>
+          </wp:inline>
+        </w:drawing>
+      </w:r>
+    </w:p>
+    <w:p/>
+    <w:p/>
+    <w:p/>
+    <w:p>
+      <w:pPr>
+        <w:pStyle w:val="Titre1"/>
+        <w:numPr>
+          <w:ilvl w:val="0"/>
+          <w:numId w:val="2"/>
+        </w:numPr>
+      </w:pPr>
+      <w:bookmarkStart w:id="9" w:name="_Toc157699343"/>
+      <w:r>
+        <w:t>Personnalisation</w:t>
+      </w:r>
+      <w:bookmarkEnd w:id="9"/>
+    </w:p>
+    <w:p/>
+    <w:p/>
+    <w:p/>
+    <w:p/>
+    <w:p/>
+    <w:p/>
+    <w:p/>
+    <w:p/>
+    <w:p/>
+    <w:p/>
+    <w:p>
+      <w:pPr>
+        <w:pStyle w:val="Titre1"/>
+        <w:numPr>
+          <w:ilvl w:val="0"/>
+          <w:numId w:val="2"/>
+        </w:numPr>
+      </w:pPr>
+      <w:bookmarkStart w:id="10" w:name="_Toc157699344"/>
+      <w:r>
+        <w:t>Sécurisation</w:t>
+      </w:r>
+      <w:bookmarkEnd w:id="10"/>
+    </w:p>
+    <w:p>
+      <w:r>
+        <w:t xml:space="preserve">Voici </w:t>
+      </w:r>
+      <w:r>
+        <w:t>quelques bonnes pratiques</w:t>
+      </w:r>
+      <w:r>
+        <w:t xml:space="preserve"> à mettre en place pour sécuriser son serveur </w:t>
+      </w:r>
+      <w:r>
+        <w:t>SharePoint :</w:t>
+      </w:r>
+    </w:p>
+    <w:p>
+      <w:pPr>
+        <w:numPr>
+          <w:ilvl w:val="0"/>
+          <w:numId w:val="5"/>
+        </w:numPr>
+      </w:pPr>
+      <w:r>
+        <w:rPr>
+          <w:b/>
+          <w:bCs/>
+        </w:rPr>
+        <w:t>Gestion des Autorisations :</w:t>
+      </w:r>
+      <w:r>
+        <w:t xml:space="preserve"> Définir des autorisations précises pour les utilisateurs et les groupes, en limitant l'accès aux informations sensibles uniquement aux parties concernées.</w:t>
+      </w:r>
+    </w:p>
+    <w:p>
+      <w:pPr>
+        <w:numPr>
+          <w:ilvl w:val="0"/>
+          <w:numId w:val="5"/>
+        </w:numPr>
+      </w:pPr>
+      <w:r>
+        <w:rPr>
+          <w:b/>
+          <w:bCs/>
+        </w:rPr>
+        <w:t>Cryptage des Données :</w:t>
+      </w:r>
+      <w:r>
+        <w:t xml:space="preserve"> Appliquer le cryptage des données pour protéger les informations lors du stockage et du transfert, garantissant ainsi la confidentialité des données.</w:t>
+      </w:r>
+    </w:p>
+    <w:p>
+      <w:pPr>
+        <w:numPr>
+          <w:ilvl w:val="0"/>
+          <w:numId w:val="5"/>
+        </w:numPr>
+      </w:pPr>
+      <w:r>
+        <w:rPr>
+          <w:b/>
+          <w:bCs/>
+        </w:rPr>
+        <w:t>Mises à Jour Régulières :</w:t>
+      </w:r>
+      <w:r>
+        <w:t xml:space="preserve"> Effectuer des mises à jour fréquentes de SharePoint Server pour bénéficier des correctifs de sécurité et des dernières améliorations.</w:t>
+      </w:r>
+    </w:p>
+    <w:p>
+      <w:pPr>
+        <w:numPr>
+          <w:ilvl w:val="0"/>
+          <w:numId w:val="5"/>
+        </w:numPr>
+      </w:pPr>
+      <w:r>
+        <w:rPr>
+          <w:b/>
+          <w:bCs/>
+        </w:rPr>
+        <w:lastRenderedPageBreak/>
+        <w:t>Surveillance et Audit :</w:t>
+      </w:r>
+      <w:r>
+        <w:t xml:space="preserve"> Mettre en place des mécanismes de surveillance en temps réel et des audits réguliers pour détecter les activités suspectes, assurant ainsi une réponse rapide aux menaces potentielles.</w:t>
+      </w:r>
+    </w:p>
+    <w:p>
+      <w:pPr>
+        <w:numPr>
+          <w:ilvl w:val="0"/>
+          <w:numId w:val="5"/>
+        </w:numPr>
+      </w:pPr>
+      <w:r>
+        <w:rPr>
+          <w:b/>
+          <w:bCs/>
+        </w:rPr>
+        <w:t xml:space="preserve">Gestion des utilisateurs : </w:t>
+      </w:r>
+      <w:r>
+        <w:t>Si un salarié quitte l’entreprise, désactiver son compte Active Directory au lieu de le supprimer</w:t>
+      </w:r>
+    </w:p>
+    <w:p>
+      <w:pPr>
+        <w:numPr>
+          <w:ilvl w:val="0"/>
+          <w:numId w:val="5"/>
+        </w:numPr>
+      </w:pPr>
+      <w:r>
+        <w:rPr>
+          <w:b/>
+          <w:bCs/>
+        </w:rPr>
+        <w:t>Politiques de Gestion des Données :</w:t>
+      </w:r>
+      <w:r>
+        <w:t xml:space="preserve"> Établir des politiques de gestion des données pour déterminer qui peut créer, modifier, ou supprimer des données, et comment elles sont archivées.</w:t>
+      </w:r>
+    </w:p>
+    <w:p>
+      <w:pPr>
+        <w:numPr>
+          <w:ilvl w:val="0"/>
+          <w:numId w:val="5"/>
+        </w:numPr>
+      </w:pPr>
+      <w:r>
+        <w:rPr>
+          <w:b/>
+          <w:bCs/>
+        </w:rPr>
+        <w:t>Formation de la Sécurité des Utilisateurs :</w:t>
+      </w:r>
+      <w:r>
+        <w:t xml:space="preserve"> Sensibiliser les utilisateurs aux meilleures pratiques de sécurité, notamment en matière de gestion des mots de passe et de manipulation des documents.</w:t>
+      </w:r>
+    </w:p>
+    <w:p>
+      <w:pPr>
+        <w:numPr>
+          <w:ilvl w:val="0"/>
+          <w:numId w:val="5"/>
+        </w:numPr>
+      </w:pPr>
+      <w:r>
+        <w:rPr>
+          <w:b/>
+          <w:bCs/>
+        </w:rPr>
+        <w:t>Plan de Reprise d'Activité (PRA) :</w:t>
+      </w:r>
+      <w:r>
+        <w:t xml:space="preserve"> Élaborer et tester un plan de reprise d'activité pour minimiser l'impact des incidents de sécurité et assurer une récupération efficace des données.</w:t>
+      </w:r>
+    </w:p>
+    <w:p>
+      <w:pPr>
+        <w:pStyle w:val="Titre1"/>
+        <w:numPr>
+          <w:ilvl w:val="0"/>
+          <w:numId w:val="2"/>
+        </w:numPr>
+      </w:pPr>
+      <w:bookmarkStart w:id="11" w:name="_Toc157699345"/>
+      <w:r>
+        <w:t>Liens annexes</w:t>
+      </w:r>
+      <w:bookmarkEnd w:id="11"/>
+    </w:p>
+    <w:p>
+      <w:r>
+        <w:t xml:space="preserve">Guise pour effectuer </w:t>
+      </w:r>
+      <w:r>
+        <w:t>une installation</w:t>
+      </w:r>
+      <w:r>
+        <w:t xml:space="preserve"> de SharePoint</w:t>
+      </w:r>
+      <w:r>
+        <w:t xml:space="preserve"> : </w:t>
+      </w:r>
+      <w:hyperlink r:id="rId42" w:history="1">
+        <w:r>
+          <w:rPr>
+            <w:rStyle w:val="Lienhypertexte"/>
+          </w:rPr>
+          <w:t>https://spasipe.wordpress.com/2018/10/24/sharepoint-2019-partie-2-installation-et-configuration/</w:t>
+        </w:r>
+      </w:hyperlink>
+    </w:p>
+    <w:p>
+      <w:r>
+        <w:t>Documentation de SharePoint 2019 :</w:t>
+      </w:r>
+    </w:p>
+    <w:p/>
     <w:p/>
     <w:p/>
     <w:p/>
     <w:p/>
     <w:p/>
     <w:sectPr>
-      <w:footerReference w:type="default" r:id="rId30"/>
+      <w:footerReference w:type="default" r:id="rId43"/>
       <w:pgSz w:w="11906" w:h="16838"/>
       <w:pgMar w:top="1417" w:right="1417" w:bottom="1417" w:left="1417" w:header="708" w:footer="708" w:gutter="0"/>
       <w:cols w:space="708"/>
@@ -2507,10 +4075,290 @@
     </w:lvl>
   </w:abstractNum>
   <w:abstractNum w:abstractNumId="2" w15:restartNumberingAfterBreak="0">
+    <w:nsid w:val="430D062A"/>
+    <w:multiLevelType w:val="hybridMultilevel"/>
+    <w:tmpl w:val="7228D08A"/>
+    <w:lvl w:ilvl="0" w:tplc="B33C7750">
+      <w:start w:val="1"/>
+      <w:numFmt w:val="bullet"/>
+      <w:lvlText w:val="•"/>
+      <w:lvlJc w:val="left"/>
+      <w:pPr>
+        <w:tabs>
+          <w:tab w:val="num" w:pos="720"/>
+        </w:tabs>
+        <w:ind w:left="720" w:hanging="360"/>
+      </w:pPr>
+      <w:rPr>
+        <w:rFonts w:ascii="Arial" w:hAnsi="Arial" w:hint="default"/>
+      </w:rPr>
+    </w:lvl>
+    <w:lvl w:ilvl="1" w:tplc="A40E4548" w:tentative="1">
+      <w:start w:val="1"/>
+      <w:numFmt w:val="bullet"/>
+      <w:lvlText w:val="•"/>
+      <w:lvlJc w:val="left"/>
+      <w:pPr>
+        <w:tabs>
+          <w:tab w:val="num" w:pos="1440"/>
+        </w:tabs>
+        <w:ind w:left="1440" w:hanging="360"/>
+      </w:pPr>
+      <w:rPr>
+        <w:rFonts w:ascii="Arial" w:hAnsi="Arial" w:hint="default"/>
+      </w:rPr>
+    </w:lvl>
+    <w:lvl w:ilvl="2" w:tplc="66D4499C" w:tentative="1">
+      <w:start w:val="1"/>
+      <w:numFmt w:val="bullet"/>
+      <w:lvlText w:val="•"/>
+      <w:lvlJc w:val="left"/>
+      <w:pPr>
+        <w:tabs>
+          <w:tab w:val="num" w:pos="2160"/>
+        </w:tabs>
+        <w:ind w:left="2160" w:hanging="360"/>
+      </w:pPr>
+      <w:rPr>
+        <w:rFonts w:ascii="Arial" w:hAnsi="Arial" w:hint="default"/>
+      </w:rPr>
+    </w:lvl>
+    <w:lvl w:ilvl="3" w:tplc="52446DD8" w:tentative="1">
+      <w:start w:val="1"/>
+      <w:numFmt w:val="bullet"/>
+      <w:lvlText w:val="•"/>
+      <w:lvlJc w:val="left"/>
+      <w:pPr>
+        <w:tabs>
+          <w:tab w:val="num" w:pos="2880"/>
+        </w:tabs>
+        <w:ind w:left="2880" w:hanging="360"/>
+      </w:pPr>
+      <w:rPr>
+        <w:rFonts w:ascii="Arial" w:hAnsi="Arial" w:hint="default"/>
+      </w:rPr>
+    </w:lvl>
+    <w:lvl w:ilvl="4" w:tplc="57909C66" w:tentative="1">
+      <w:start w:val="1"/>
+      <w:numFmt w:val="bullet"/>
+      <w:lvlText w:val="•"/>
+      <w:lvlJc w:val="left"/>
+      <w:pPr>
+        <w:tabs>
+          <w:tab w:val="num" w:pos="3600"/>
+        </w:tabs>
+        <w:ind w:left="3600" w:hanging="360"/>
+      </w:pPr>
+      <w:rPr>
+        <w:rFonts w:ascii="Arial" w:hAnsi="Arial" w:hint="default"/>
+      </w:rPr>
+    </w:lvl>
+    <w:lvl w:ilvl="5" w:tplc="79DED27C" w:tentative="1">
+      <w:start w:val="1"/>
+      <w:numFmt w:val="bullet"/>
+      <w:lvlText w:val="•"/>
+      <w:lvlJc w:val="left"/>
+      <w:pPr>
+        <w:tabs>
+          <w:tab w:val="num" w:pos="4320"/>
+        </w:tabs>
+        <w:ind w:left="4320" w:hanging="360"/>
+      </w:pPr>
+      <w:rPr>
+        <w:rFonts w:ascii="Arial" w:hAnsi="Arial" w:hint="default"/>
+      </w:rPr>
+    </w:lvl>
+    <w:lvl w:ilvl="6" w:tplc="90F485E6" w:tentative="1">
+      <w:start w:val="1"/>
+      <w:numFmt w:val="bullet"/>
+      <w:lvlText w:val="•"/>
+      <w:lvlJc w:val="left"/>
+      <w:pPr>
+        <w:tabs>
+          <w:tab w:val="num" w:pos="5040"/>
+        </w:tabs>
+        <w:ind w:left="5040" w:hanging="360"/>
+      </w:pPr>
+      <w:rPr>
+        <w:rFonts w:ascii="Arial" w:hAnsi="Arial" w:hint="default"/>
+      </w:rPr>
+    </w:lvl>
+    <w:lvl w:ilvl="7" w:tplc="2FB805F8" w:tentative="1">
+      <w:start w:val="1"/>
+      <w:numFmt w:val="bullet"/>
+      <w:lvlText w:val="•"/>
+      <w:lvlJc w:val="left"/>
+      <w:pPr>
+        <w:tabs>
+          <w:tab w:val="num" w:pos="5760"/>
+        </w:tabs>
+        <w:ind w:left="5760" w:hanging="360"/>
+      </w:pPr>
+      <w:rPr>
+        <w:rFonts w:ascii="Arial" w:hAnsi="Arial" w:hint="default"/>
+      </w:rPr>
+    </w:lvl>
+    <w:lvl w:ilvl="8" w:tplc="5AC48496" w:tentative="1">
+      <w:start w:val="1"/>
+      <w:numFmt w:val="bullet"/>
+      <w:lvlText w:val="•"/>
+      <w:lvlJc w:val="left"/>
+      <w:pPr>
+        <w:tabs>
+          <w:tab w:val="num" w:pos="6480"/>
+        </w:tabs>
+        <w:ind w:left="6480" w:hanging="360"/>
+      </w:pPr>
+      <w:rPr>
+        <w:rFonts w:ascii="Arial" w:hAnsi="Arial" w:hint="default"/>
+      </w:rPr>
+    </w:lvl>
+  </w:abstractNum>
+  <w:abstractNum w:abstractNumId="3" w15:restartNumberingAfterBreak="0">
+    <w:nsid w:val="5E843DEC"/>
+    <w:multiLevelType w:val="hybridMultilevel"/>
+    <w:tmpl w:val="6D828C5E"/>
+    <w:lvl w:ilvl="0" w:tplc="6A2CB328">
+      <w:start w:val="1"/>
+      <w:numFmt w:val="bullet"/>
+      <w:lvlText w:val="•"/>
+      <w:lvlJc w:val="left"/>
+      <w:pPr>
+        <w:tabs>
+          <w:tab w:val="num" w:pos="720"/>
+        </w:tabs>
+        <w:ind w:left="720" w:hanging="360"/>
+      </w:pPr>
+      <w:rPr>
+        <w:rFonts w:ascii="Arial" w:hAnsi="Arial" w:hint="default"/>
+      </w:rPr>
+    </w:lvl>
+    <w:lvl w:ilvl="1" w:tplc="8D00CA10" w:tentative="1">
+      <w:start w:val="1"/>
+      <w:numFmt w:val="bullet"/>
+      <w:lvlText w:val="•"/>
+      <w:lvlJc w:val="left"/>
+      <w:pPr>
+        <w:tabs>
+          <w:tab w:val="num" w:pos="1440"/>
+        </w:tabs>
+        <w:ind w:left="1440" w:hanging="360"/>
+      </w:pPr>
+      <w:rPr>
+        <w:rFonts w:ascii="Arial" w:hAnsi="Arial" w:hint="default"/>
+      </w:rPr>
+    </w:lvl>
+    <w:lvl w:ilvl="2" w:tplc="805A9F5A" w:tentative="1">
+      <w:start w:val="1"/>
+      <w:numFmt w:val="bullet"/>
+      <w:lvlText w:val="•"/>
+      <w:lvlJc w:val="left"/>
+      <w:pPr>
+        <w:tabs>
+          <w:tab w:val="num" w:pos="2160"/>
+        </w:tabs>
+        <w:ind w:left="2160" w:hanging="360"/>
+      </w:pPr>
+      <w:rPr>
+        <w:rFonts w:ascii="Arial" w:hAnsi="Arial" w:hint="default"/>
+      </w:rPr>
+    </w:lvl>
+    <w:lvl w:ilvl="3" w:tplc="C87E236C" w:tentative="1">
+      <w:start w:val="1"/>
+      <w:numFmt w:val="bullet"/>
+      <w:lvlText w:val="•"/>
+      <w:lvlJc w:val="left"/>
+      <w:pPr>
+        <w:tabs>
+          <w:tab w:val="num" w:pos="2880"/>
+        </w:tabs>
+        <w:ind w:left="2880" w:hanging="360"/>
+      </w:pPr>
+      <w:rPr>
+        <w:rFonts w:ascii="Arial" w:hAnsi="Arial" w:hint="default"/>
+      </w:rPr>
+    </w:lvl>
+    <w:lvl w:ilvl="4" w:tplc="49721A9A" w:tentative="1">
+      <w:start w:val="1"/>
+      <w:numFmt w:val="bullet"/>
+      <w:lvlText w:val="•"/>
+      <w:lvlJc w:val="left"/>
+      <w:pPr>
+        <w:tabs>
+          <w:tab w:val="num" w:pos="3600"/>
+        </w:tabs>
+        <w:ind w:left="3600" w:hanging="360"/>
+      </w:pPr>
+      <w:rPr>
+        <w:rFonts w:ascii="Arial" w:hAnsi="Arial" w:hint="default"/>
+      </w:rPr>
+    </w:lvl>
+    <w:lvl w:ilvl="5" w:tplc="EFC4E1F4" w:tentative="1">
+      <w:start w:val="1"/>
+      <w:numFmt w:val="bullet"/>
+      <w:lvlText w:val="•"/>
+      <w:lvlJc w:val="left"/>
+      <w:pPr>
+        <w:tabs>
+          <w:tab w:val="num" w:pos="4320"/>
+        </w:tabs>
+        <w:ind w:left="4320" w:hanging="360"/>
+      </w:pPr>
+      <w:rPr>
+        <w:rFonts w:ascii="Arial" w:hAnsi="Arial" w:hint="default"/>
+      </w:rPr>
+    </w:lvl>
+    <w:lvl w:ilvl="6" w:tplc="DCE6170A" w:tentative="1">
+      <w:start w:val="1"/>
+      <w:numFmt w:val="bullet"/>
+      <w:lvlText w:val="•"/>
+      <w:lvlJc w:val="left"/>
+      <w:pPr>
+        <w:tabs>
+          <w:tab w:val="num" w:pos="5040"/>
+        </w:tabs>
+        <w:ind w:left="5040" w:hanging="360"/>
+      </w:pPr>
+      <w:rPr>
+        <w:rFonts w:ascii="Arial" w:hAnsi="Arial" w:hint="default"/>
+      </w:rPr>
+    </w:lvl>
+    <w:lvl w:ilvl="7" w:tplc="490CA21E" w:tentative="1">
+      <w:start w:val="1"/>
+      <w:numFmt w:val="bullet"/>
+      <w:lvlText w:val="•"/>
+      <w:lvlJc w:val="left"/>
+      <w:pPr>
+        <w:tabs>
+          <w:tab w:val="num" w:pos="5760"/>
+        </w:tabs>
+        <w:ind w:left="5760" w:hanging="360"/>
+      </w:pPr>
+      <w:rPr>
+        <w:rFonts w:ascii="Arial" w:hAnsi="Arial" w:hint="default"/>
+      </w:rPr>
+    </w:lvl>
+    <w:lvl w:ilvl="8" w:tplc="DEB2F040" w:tentative="1">
+      <w:start w:val="1"/>
+      <w:numFmt w:val="bullet"/>
+      <w:lvlText w:val="•"/>
+      <w:lvlJc w:val="left"/>
+      <w:pPr>
+        <w:tabs>
+          <w:tab w:val="num" w:pos="6480"/>
+        </w:tabs>
+        <w:ind w:left="6480" w:hanging="360"/>
+      </w:pPr>
+      <w:rPr>
+        <w:rFonts w:ascii="Arial" w:hAnsi="Arial" w:hint="default"/>
+      </w:rPr>
+    </w:lvl>
+  </w:abstractNum>
+  <w:abstractNum w:abstractNumId="4" w15:restartNumberingAfterBreak="0">
     <w:nsid w:val="62522967"/>
-    <w:multiLevelType w:val="hybridMultilevel"/>
-    <w:tmpl w:val="83F004E6"/>
-    <w:lvl w:ilvl="0" w:tplc="040C000F">
+    <w:multiLevelType w:val="multilevel"/>
+    <w:tmpl w:val="F5CA037C"/>
+    <w:lvl w:ilvl="0">
       <w:start w:val="1"/>
       <w:numFmt w:val="decimal"/>
       <w:lvlText w:val="%1."/>
@@ -2522,87 +4370,249 @@
         <w:rFonts w:hint="default"/>
       </w:rPr>
     </w:lvl>
-    <w:lvl w:ilvl="1" w:tplc="040C0019" w:tentative="1">
-      <w:start w:val="1"/>
-      <w:numFmt w:val="lowerLetter"/>
-      <w:lvlText w:val="%2."/>
-      <w:lvlJc w:val="left"/>
-      <w:pPr>
-        <w:ind w:left="1440" w:hanging="360"/>
-      </w:pPr>
-    </w:lvl>
-    <w:lvl w:ilvl="2" w:tplc="040C001B" w:tentative="1">
-      <w:start w:val="1"/>
-      <w:numFmt w:val="lowerRoman"/>
-      <w:lvlText w:val="%3."/>
-      <w:lvlJc w:val="right"/>
-      <w:pPr>
-        <w:ind w:left="2160" w:hanging="180"/>
-      </w:pPr>
-    </w:lvl>
-    <w:lvl w:ilvl="3" w:tplc="040C000F" w:tentative="1">
+    <w:lvl w:ilvl="1">
       <w:start w:val="1"/>
       <w:numFmt w:val="decimal"/>
-      <w:lvlText w:val="%4."/>
+      <w:isLgl/>
+      <w:lvlText w:val="%1.%2"/>
       <w:lvlJc w:val="left"/>
       <w:pPr>
-        <w:ind w:left="2880" w:hanging="360"/>
-      </w:pPr>
+        <w:ind w:left="750" w:hanging="390"/>
+      </w:pPr>
+      <w:rPr>
+        <w:rFonts w:hint="default"/>
+      </w:rPr>
     </w:lvl>
-    <w:lvl w:ilvl="4" w:tplc="040C0019" w:tentative="1">
-      <w:start w:val="1"/>
-      <w:numFmt w:val="lowerLetter"/>
-      <w:lvlText w:val="%5."/>
-      <w:lvlJc w:val="left"/>
-      <w:pPr>
-        <w:ind w:left="3600" w:hanging="360"/>
-      </w:pPr>
-    </w:lvl>
-    <w:lvl w:ilvl="5" w:tplc="040C001B" w:tentative="1">
-      <w:start w:val="1"/>
-      <w:numFmt w:val="lowerRoman"/>
-      <w:lvlText w:val="%6."/>
-      <w:lvlJc w:val="right"/>
-      <w:pPr>
-        <w:ind w:left="4320" w:hanging="180"/>
-      </w:pPr>
-    </w:lvl>
-    <w:lvl w:ilvl="6" w:tplc="040C000F" w:tentative="1">
+    <w:lvl w:ilvl="2">
       <w:start w:val="1"/>
       <w:numFmt w:val="decimal"/>
-      <w:lvlText w:val="%7."/>
+      <w:isLgl/>
+      <w:lvlText w:val="%1.%2.%3"/>
       <w:lvlJc w:val="left"/>
       <w:pPr>
-        <w:ind w:left="5040" w:hanging="360"/>
-      </w:pPr>
+        <w:ind w:left="1080" w:hanging="720"/>
+      </w:pPr>
+      <w:rPr>
+        <w:rFonts w:hint="default"/>
+      </w:rPr>
     </w:lvl>
-    <w:lvl w:ilvl="7" w:tplc="040C0019" w:tentative="1">
+    <w:lvl w:ilvl="3">
       <w:start w:val="1"/>
-      <w:numFmt w:val="lowerLetter"/>
-      <w:lvlText w:val="%8."/>
+      <w:numFmt w:val="decimal"/>
+      <w:isLgl/>
+      <w:lvlText w:val="%1.%2.%3.%4"/>
       <w:lvlJc w:val="left"/>
       <w:pPr>
-        <w:ind w:left="5760" w:hanging="360"/>
-      </w:pPr>
+        <w:ind w:left="1080" w:hanging="720"/>
+      </w:pPr>
+      <w:rPr>
+        <w:rFonts w:hint="default"/>
+      </w:rPr>
     </w:lvl>
-    <w:lvl w:ilvl="8" w:tplc="040C001B" w:tentative="1">
+    <w:lvl w:ilvl="4">
       <w:start w:val="1"/>
-      <w:numFmt w:val="lowerRoman"/>
-      <w:lvlText w:val="%9."/>
-      <w:lvlJc w:val="right"/>
-      <w:pPr>
-        <w:ind w:left="6480" w:hanging="180"/>
-      </w:pPr>
+      <w:numFmt w:val="decimal"/>
+      <w:isLgl/>
+      <w:lvlText w:val="%1.%2.%3.%4.%5"/>
+      <w:lvlJc w:val="left"/>
+      <w:pPr>
+        <w:ind w:left="1440" w:hanging="1080"/>
+      </w:pPr>
+      <w:rPr>
+        <w:rFonts w:hint="default"/>
+      </w:rPr>
+    </w:lvl>
+    <w:lvl w:ilvl="5">
+      <w:start w:val="1"/>
+      <w:numFmt w:val="decimal"/>
+      <w:isLgl/>
+      <w:lvlText w:val="%1.%2.%3.%4.%5.%6"/>
+      <w:lvlJc w:val="left"/>
+      <w:pPr>
+        <w:ind w:left="1440" w:hanging="1080"/>
+      </w:pPr>
+      <w:rPr>
+        <w:rFonts w:hint="default"/>
+      </w:rPr>
+    </w:lvl>
+    <w:lvl w:ilvl="6">
+      <w:start w:val="1"/>
+      <w:numFmt w:val="decimal"/>
+      <w:isLgl/>
+      <w:lvlText w:val="%1.%2.%3.%4.%5.%6.%7"/>
+      <w:lvlJc w:val="left"/>
+      <w:pPr>
+        <w:ind w:left="1800" w:hanging="1440"/>
+      </w:pPr>
+      <w:rPr>
+        <w:rFonts w:hint="default"/>
+      </w:rPr>
+    </w:lvl>
+    <w:lvl w:ilvl="7">
+      <w:start w:val="1"/>
+      <w:numFmt w:val="decimal"/>
+      <w:isLgl/>
+      <w:lvlText w:val="%1.%2.%3.%4.%5.%6.%7.%8"/>
+      <w:lvlJc w:val="left"/>
+      <w:pPr>
+        <w:ind w:left="1800" w:hanging="1440"/>
+      </w:pPr>
+      <w:rPr>
+        <w:rFonts w:hint="default"/>
+      </w:rPr>
+    </w:lvl>
+    <w:lvl w:ilvl="8">
+      <w:start w:val="1"/>
+      <w:numFmt w:val="decimal"/>
+      <w:isLgl/>
+      <w:lvlText w:val="%1.%2.%3.%4.%5.%6.%7.%8.%9"/>
+      <w:lvlJc w:val="left"/>
+      <w:pPr>
+        <w:ind w:left="1800" w:hanging="1440"/>
+      </w:pPr>
+      <w:rPr>
+        <w:rFonts w:hint="default"/>
+      </w:rPr>
+    </w:lvl>
+  </w:abstractNum>
+  <w:abstractNum w:abstractNumId="5" w15:restartNumberingAfterBreak="0">
+    <w:nsid w:val="714B0AED"/>
+    <w:multiLevelType w:val="multilevel"/>
+    <w:tmpl w:val="F5CA037C"/>
+    <w:lvl w:ilvl="0">
+      <w:start w:val="1"/>
+      <w:numFmt w:val="decimal"/>
+      <w:lvlText w:val="%1."/>
+      <w:lvlJc w:val="left"/>
+      <w:pPr>
+        <w:ind w:left="720" w:hanging="360"/>
+      </w:pPr>
+      <w:rPr>
+        <w:rFonts w:hint="default"/>
+      </w:rPr>
+    </w:lvl>
+    <w:lvl w:ilvl="1">
+      <w:start w:val="1"/>
+      <w:numFmt w:val="decimal"/>
+      <w:isLgl/>
+      <w:lvlText w:val="%1.%2"/>
+      <w:lvlJc w:val="left"/>
+      <w:pPr>
+        <w:ind w:left="750" w:hanging="390"/>
+      </w:pPr>
+      <w:rPr>
+        <w:rFonts w:hint="default"/>
+      </w:rPr>
+    </w:lvl>
+    <w:lvl w:ilvl="2">
+      <w:start w:val="1"/>
+      <w:numFmt w:val="decimal"/>
+      <w:isLgl/>
+      <w:lvlText w:val="%1.%2.%3"/>
+      <w:lvlJc w:val="left"/>
+      <w:pPr>
+        <w:ind w:left="1080" w:hanging="720"/>
+      </w:pPr>
+      <w:rPr>
+        <w:rFonts w:hint="default"/>
+      </w:rPr>
+    </w:lvl>
+    <w:lvl w:ilvl="3">
+      <w:start w:val="1"/>
+      <w:numFmt w:val="decimal"/>
+      <w:isLgl/>
+      <w:lvlText w:val="%1.%2.%3.%4"/>
+      <w:lvlJc w:val="left"/>
+      <w:pPr>
+        <w:ind w:left="1080" w:hanging="720"/>
+      </w:pPr>
+      <w:rPr>
+        <w:rFonts w:hint="default"/>
+      </w:rPr>
+    </w:lvl>
+    <w:lvl w:ilvl="4">
+      <w:start w:val="1"/>
+      <w:numFmt w:val="decimal"/>
+      <w:isLgl/>
+      <w:lvlText w:val="%1.%2.%3.%4.%5"/>
+      <w:lvlJc w:val="left"/>
+      <w:pPr>
+        <w:ind w:left="1440" w:hanging="1080"/>
+      </w:pPr>
+      <w:rPr>
+        <w:rFonts w:hint="default"/>
+      </w:rPr>
+    </w:lvl>
+    <w:lvl w:ilvl="5">
+      <w:start w:val="1"/>
+      <w:numFmt w:val="decimal"/>
+      <w:isLgl/>
+      <w:lvlText w:val="%1.%2.%3.%4.%5.%6"/>
+      <w:lvlJc w:val="left"/>
+      <w:pPr>
+        <w:ind w:left="1440" w:hanging="1080"/>
+      </w:pPr>
+      <w:rPr>
+        <w:rFonts w:hint="default"/>
+      </w:rPr>
+    </w:lvl>
+    <w:lvl w:ilvl="6">
+      <w:start w:val="1"/>
+      <w:numFmt w:val="decimal"/>
+      <w:isLgl/>
+      <w:lvlText w:val="%1.%2.%3.%4.%5.%6.%7"/>
+      <w:lvlJc w:val="left"/>
+      <w:pPr>
+        <w:ind w:left="1800" w:hanging="1440"/>
+      </w:pPr>
+      <w:rPr>
+        <w:rFonts w:hint="default"/>
+      </w:rPr>
+    </w:lvl>
+    <w:lvl w:ilvl="7">
+      <w:start w:val="1"/>
+      <w:numFmt w:val="decimal"/>
+      <w:isLgl/>
+      <w:lvlText w:val="%1.%2.%3.%4.%5.%6.%7.%8"/>
+      <w:lvlJc w:val="left"/>
+      <w:pPr>
+        <w:ind w:left="1800" w:hanging="1440"/>
+      </w:pPr>
+      <w:rPr>
+        <w:rFonts w:hint="default"/>
+      </w:rPr>
+    </w:lvl>
+    <w:lvl w:ilvl="8">
+      <w:start w:val="1"/>
+      <w:numFmt w:val="decimal"/>
+      <w:isLgl/>
+      <w:lvlText w:val="%1.%2.%3.%4.%5.%6.%7.%8.%9"/>
+      <w:lvlJc w:val="left"/>
+      <w:pPr>
+        <w:ind w:left="1800" w:hanging="1440"/>
+      </w:pPr>
+      <w:rPr>
+        <w:rFonts w:hint="default"/>
+      </w:rPr>
     </w:lvl>
   </w:abstractNum>
   <w:num w:numId="1" w16cid:durableId="1562329718">
     <w:abstractNumId w:val="1"/>
   </w:num>
   <w:num w:numId="2" w16cid:durableId="254703772">
-    <w:abstractNumId w:val="2"/>
+    <w:abstractNumId w:val="4"/>
   </w:num>
   <w:num w:numId="3" w16cid:durableId="1803842317">
     <w:abstractNumId w:val="0"/>
+  </w:num>
+  <w:num w:numId="4" w16cid:durableId="1810778399">
+    <w:abstractNumId w:val="5"/>
+  </w:num>
+  <w:num w:numId="5" w16cid:durableId="2080975664">
+    <w:abstractNumId w:val="2"/>
+  </w:num>
+  <w:num w:numId="6" w16cid:durableId="722170266">
+    <w:abstractNumId w:val="3"/>
   </w:num>
 </w:numbering>
 </file>
@@ -3054,7 +5064,6 @@
   <w:style w:type="character" w:default="1" w:styleId="Policepardfaut">
     <w:name w:val="Default Paragraph Font"/>
     <w:uiPriority w:val="1"/>
-    <w:semiHidden/>
     <w:unhideWhenUsed/>
   </w:style>
   <w:style w:type="table" w:default="1" w:styleId="TableauNormal">

</xml_diff>